<commit_message>
just needs an abstract i think
</commit_message>
<xml_diff>
--- a/manuscript/draft1/SquareOne_draft1.docx
+++ b/manuscript/draft1/SquareOne_draft1.docx
@@ -1779,7 +1779,7 @@
         <w:rPr>
           <w:iCs/>
         </w:rPr>
-        <w:t xml:space="preserve">is the amount of energy used by small granivores on exclosure plots, </w:t>
+        <w:t xml:space="preserve">and </w:t>
       </w:r>
       <w:r>
         <w:rPr>
@@ -1804,7 +1804,25 @@
         <w:rPr>
           <w:iCs/>
         </w:rPr>
-        <w:t xml:space="preserve">is energy use by small granivores on control plots, and </w:t>
+        <w:t xml:space="preserve">are </w:t>
+      </w:r>
+      <w:r>
+        <w:rPr>
+          <w:iCs/>
+        </w:rPr>
+        <w:t>the amount of energy used by small granivores on exclosure</w:t>
+      </w:r>
+      <w:r>
+        <w:rPr>
+          <w:iCs/>
+        </w:rPr>
+        <w:t xml:space="preserve"> and control plots, respectively</w:t>
+      </w:r>
+      <w:r>
+        <w:rPr>
+          <w:iCs/>
+        </w:rPr>
+        <w:t xml:space="preserve">, and </w:t>
       </w:r>
       <w:r>
         <w:rPr>
@@ -1895,43 +1913,37 @@
         <w:rPr>
           <w:iCs/>
         </w:rPr>
-        <w:t xml:space="preserve"> we used generalized least </w:t>
+        <w:t xml:space="preserve"> we used generalized least squares</w:t>
+      </w:r>
+      <w:r>
+        <w:rPr>
+          <w:iCs/>
+        </w:rPr>
+        <w:t xml:space="preserve"> models</w:t>
+      </w:r>
+      <w:r>
+        <w:rPr>
+          <w:iCs/>
+        </w:rPr>
+        <w:t xml:space="preserve"> (</w:t>
+      </w:r>
+      <w:r>
+        <w:rPr>
+          <w:i/>
+        </w:rPr>
+        <w:t>nlme</w:t>
+      </w:r>
+      <w:r>
+        <w:rPr>
+          <w:iCs/>
+        </w:rPr>
+        <w:t xml:space="preserve">; </w:t>
       </w:r>
       <w:r>
         <w:rPr>
           <w:iCs/>
         </w:rPr>
         <w:lastRenderedPageBreak/>
-        <w:t>squares</w:t>
-      </w:r>
-      <w:r>
-        <w:rPr>
-          <w:iCs/>
-        </w:rPr>
-        <w:t xml:space="preserve"> models</w:t>
-      </w:r>
-      <w:r>
-        <w:rPr>
-          <w:iCs/>
-        </w:rPr>
-        <w:t xml:space="preserve"> (</w:t>
-      </w:r>
-      <w:r>
-        <w:rPr>
-          <w:i/>
-        </w:rPr>
-        <w:t>nlme</w:t>
-      </w:r>
-      <w:r>
-        <w:rPr>
-          <w:iCs/>
-        </w:rPr>
-        <w:t xml:space="preserve">; </w:t>
-      </w:r>
-      <w:r>
-        <w:rPr>
-          <w:iCs/>
-        </w:rPr>
         <w:t>Pinheiro et al. 2020)</w:t>
       </w:r>
       <w:r>

</xml_diff>

<commit_message>
a b s t r a c t
</commit_message>
<xml_diff>
--- a/manuscript/draft1/SquareOne_draft1.docx
+++ b/manuscript/draft1/SquareOne_draft1.docx
@@ -121,7 +121,23 @@
         <w:t xml:space="preserve">published elsewhere. </w:t>
       </w:r>
       <w:r>
-        <w:t>This submission is posted as a preprint on bioRxiv at [bioRxiv].</w:t>
+        <w:t xml:space="preserve">This submission is posted as a preprint on </w:t>
+      </w:r>
+      <w:proofErr w:type="spellStart"/>
+      <w:r>
+        <w:t>bioRxiv</w:t>
+      </w:r>
+      <w:proofErr w:type="spellEnd"/>
+      <w:r>
+        <w:t xml:space="preserve"> at [</w:t>
+      </w:r>
+      <w:proofErr w:type="spellStart"/>
+      <w:r>
+        <w:t>bioRxiv</w:t>
+      </w:r>
+      <w:proofErr w:type="spellEnd"/>
+      <w:r>
+        <w:t>].</w:t>
       </w:r>
     </w:p>
     <w:p>
@@ -145,7 +161,23 @@
         <w:t xml:space="preserve">Open research: </w:t>
       </w:r>
       <w:r>
-        <w:t>All data and code to reproduce these analyses are archived on Zenodo at [Zenodo].</w:t>
+        <w:t xml:space="preserve">All data and code to reproduce these analyses are archived on </w:t>
+      </w:r>
+      <w:proofErr w:type="spellStart"/>
+      <w:r>
+        <w:t>Zenodo</w:t>
+      </w:r>
+      <w:proofErr w:type="spellEnd"/>
+      <w:r>
+        <w:t xml:space="preserve"> at [</w:t>
+      </w:r>
+      <w:proofErr w:type="spellStart"/>
+      <w:r>
+        <w:t>Zenodo</w:t>
+      </w:r>
+      <w:proofErr w:type="spellEnd"/>
+      <w:r>
+        <w:t>].</w:t>
       </w:r>
     </w:p>
     <w:p>
@@ -192,21 +224,80 @@
       <w:r>
         <w:t xml:space="preserve"> </w:t>
       </w:r>
-      <w:r>
-        <w:rPr>
-          <w:b w:val="0"/>
-          <w:bCs w:val="0"/>
-        </w:rPr>
-        <w:t>(max 200)</w:t>
-      </w:r>
     </w:p>
     <w:p>
-      <w:pPr>
-        <w:rPr>
-          <w:b/>
-          <w:bCs/>
-        </w:rPr>
-      </w:pPr>
+      <w:r>
+        <w:t>E</w:t>
+      </w:r>
+      <w:r>
+        <w:t xml:space="preserve">nergetic compensation can occur </w:t>
+      </w:r>
+      <w:r>
+        <w:t xml:space="preserve">in a community </w:t>
+      </w:r>
+      <w:r>
+        <w:t xml:space="preserve">when declines in abundance from some species are offset by compensatory gains in others such that community-level metabolic flux is maintained, consistent with a zero-sum competitive dynamic. For energetic compensation to occur in niche structured communities, species must overlap in both their resource use and their match to broader biotic and abiotic conditions. Over time, shifting conditions may modulate the degree of functional overlap between species and cause energetic compensation to shift or break down, even within a consistent set of species. </w:t>
+      </w:r>
+      <w:r>
+        <w:t xml:space="preserve">Using a 40-year manipulative experiment on competition in desert rodents, we explored how changing environmental conditions and associated changes in rodent community composition have affected energetic compensation. We find that, while this system has displayed strong energetic compensation in the past, energetic compensation has broken down following a drought and community reorganization event in 2010. </w:t>
+      </w:r>
+      <w:r>
+        <w:t>These results</w:t>
+      </w:r>
+      <w:r>
+        <w:t xml:space="preserve"> demonstrate that energetic compensation </w:t>
+      </w:r>
+      <w:r>
+        <w:t xml:space="preserve">is a </w:t>
+      </w:r>
+      <w:r>
+        <w:t>shifting, contingent</w:t>
+      </w:r>
+      <w:r>
+        <w:t xml:space="preserve"> phenomenon</w:t>
+      </w:r>
+      <w:r>
+        <w:t xml:space="preserve"> that depends </w:t>
+      </w:r>
+      <w:r>
+        <w:t>strongly on metacommunity</w:t>
+      </w:r>
+      <w:r>
+        <w:t xml:space="preserve"> </w:t>
+      </w:r>
+      <w:r>
+        <w:t>effects</w:t>
+      </w:r>
+      <w:r>
+        <w:t xml:space="preserve">, including niche tracking, dispersal, and species pool </w:t>
+      </w:r>
+      <w:r>
+        <w:t>constraints</w:t>
+      </w:r>
+      <w:r>
+        <w:t>.</w:t>
+      </w:r>
+      <w:r>
+        <w:t xml:space="preserve"> </w:t>
+      </w:r>
+      <w:r>
+        <w:t>Z</w:t>
+      </w:r>
+      <w:r>
+        <w:t>ero-sum compensatory dynamics</w:t>
+      </w:r>
+      <w:r>
+        <w:t>, and the maintenance of assemblage-level function despite species’ declines,</w:t>
+      </w:r>
+      <w:r>
+        <w:t xml:space="preserve"> may therefore manifest over long timescales, driven by metacommunity and even macroevolutionary </w:t>
+      </w:r>
+      <w:r>
+        <w:t>processes.</w:t>
+      </w:r>
+      <w:r>
+        <w:t xml:space="preserve"> </w:t>
+      </w:r>
     </w:p>
     <w:p>
       <w:pPr>
@@ -290,13 +381,29 @@
         <w:t xml:space="preserve">When it occurs, energetic compensation is consistent with a zero-sum competitive dynamic, in which resources not being used by one species are readily absorbed by other competitors, </w:t>
       </w:r>
       <w:r>
-        <w:t>and any increases in abundance from one species must come at the direct expense of resources being used by other species (Van Valen 1973, Ernest et al. 2008). By</w:t>
+        <w:t xml:space="preserve">and any increases in abundance from one species must come at the direct expense of resources being used by other species (Van </w:t>
+      </w:r>
+      <w:proofErr w:type="spellStart"/>
+      <w:r>
+        <w:t>Valen</w:t>
+      </w:r>
+      <w:proofErr w:type="spellEnd"/>
+      <w:r>
+        <w:t xml:space="preserve"> 1973, Ernest et al. 2008). </w:t>
+      </w:r>
+      <w:proofErr w:type="gramStart"/>
+      <w:r>
+        <w:t>By</w:t>
       </w:r>
       <w:r>
         <w:t xml:space="preserve"> definition</w:t>
       </w:r>
       <w:r>
-        <w:t>, energetic compensation also</w:t>
+        <w:t>, energetic</w:t>
+      </w:r>
+      <w:proofErr w:type="gramEnd"/>
+      <w:r>
+        <w:t xml:space="preserve"> compensation also</w:t>
       </w:r>
       <w:r>
         <w:t xml:space="preserve"> renders community-level energy use relatively stable despite species-level fluctuations</w:t>
@@ -304,8 +411,13 @@
       <w:r>
         <w:t xml:space="preserve"> (</w:t>
       </w:r>
-      <w:r>
-        <w:t xml:space="preserve">Houlahan et al. 2007; </w:t>
+      <w:proofErr w:type="spellStart"/>
+      <w:r>
+        <w:t>Houlahan</w:t>
+      </w:r>
+      <w:proofErr w:type="spellEnd"/>
+      <w:r>
+        <w:t xml:space="preserve"> et al. 2007; </w:t>
       </w:r>
       <w:r>
         <w:t>Ernest et al. 2008)</w:t>
@@ -330,8 +442,13 @@
       <w:r>
         <w:t xml:space="preserve"> (Hubbell 2001; </w:t>
       </w:r>
-      <w:r>
-        <w:t xml:space="preserve">Houlahan et al. 2007; </w:t>
+      <w:proofErr w:type="spellStart"/>
+      <w:r>
+        <w:t>Houlahan</w:t>
+      </w:r>
+      <w:proofErr w:type="spellEnd"/>
+      <w:r>
+        <w:t xml:space="preserve"> et al. 2007; </w:t>
       </w:r>
       <w:r>
         <w:t>Thibault et al. 2010)</w:t>
@@ -354,8 +471,13 @@
       <w:r>
         <w:t xml:space="preserve">Chesson 2001; </w:t>
       </w:r>
-      <w:r>
-        <w:t>Loreau 2004</w:t>
+      <w:proofErr w:type="spellStart"/>
+      <w:r>
+        <w:t>Loreau</w:t>
+      </w:r>
+      <w:proofErr w:type="spellEnd"/>
+      <w:r>
+        <w:t xml:space="preserve"> 2004</w:t>
       </w:r>
       <w:r>
         <w:t>)</w:t>
@@ -371,7 +493,15 @@
       </w:r>
       <w:r>
         <w:lastRenderedPageBreak/>
-        <w:t>each other (Loreau 2004, Fetzer et al. 2015).</w:t>
+        <w:t>each other (</w:t>
+      </w:r>
+      <w:proofErr w:type="spellStart"/>
+      <w:r>
+        <w:t>Loreau</w:t>
+      </w:r>
+      <w:proofErr w:type="spellEnd"/>
+      <w:r>
+        <w:t xml:space="preserve"> 2004, Fetzer et al. 2015).</w:t>
       </w:r>
       <w:r>
         <w:t xml:space="preserve"> If shifting conditions over time affect these species differently</w:t>
@@ -413,7 +543,15 @@
         <w:t xml:space="preserve"> experiments</w:t>
       </w:r>
       <w:r>
-        <w:t>. Experimentally removing a subset of species from a community, and comparing the community-</w:t>
+        <w:t xml:space="preserve">. Experimentally removing a subset of species from a </w:t>
+      </w:r>
+      <w:proofErr w:type="gramStart"/>
+      <w:r>
+        <w:t>community, and</w:t>
+      </w:r>
+      <w:proofErr w:type="gramEnd"/>
+      <w:r>
+        <w:t xml:space="preserve"> comparing the community-</w:t>
       </w:r>
       <w:r>
         <w:t>wide</w:t>
@@ -455,7 +593,15 @@
         <w:t xml:space="preserve">Chile and the Portal Project in southeastern Arizona, </w:t>
       </w:r>
       <w:r>
-        <w:t xml:space="preserve">have revealed that strong energetic compensation can occur in these communities, contingent on the presence of functionally complementary groups of species in the local and regional species pools (Ernest and Brown 2001; Thibault et al 2010; Kelt et al 2015). </w:t>
+        <w:t xml:space="preserve">have revealed that strong energetic compensation can occur in these communities, contingent on the presence of functionally complementary groups of species in the local and regional species pools (Ernest and Brown 2001; Thibault et al 2010; </w:t>
+      </w:r>
+      <w:proofErr w:type="spellStart"/>
+      <w:r>
+        <w:t>Kelt</w:t>
+      </w:r>
+      <w:proofErr w:type="spellEnd"/>
+      <w:r>
+        <w:t xml:space="preserve"> et al 2015). </w:t>
       </w:r>
     </w:p>
     <w:p>
@@ -486,8 +632,13 @@
       <w:r>
         <w:t xml:space="preserve"> (</w:t>
       </w:r>
-      <w:r>
-        <w:t>Valone et al. 1995</w:t>
+      <w:proofErr w:type="spellStart"/>
+      <w:r>
+        <w:t>Valone</w:t>
+      </w:r>
+      <w:proofErr w:type="spellEnd"/>
+      <w:r>
+        <w:t xml:space="preserve"> et al. 1995</w:t>
       </w:r>
       <w:r>
         <w:t xml:space="preserve">, Thibault </w:t>
@@ -520,9 +671,11 @@
       <w:r>
         <w:t xml:space="preserve">. This </w:t>
       </w:r>
+      <w:proofErr w:type="gramStart"/>
       <w:r>
         <w:t>drove</w:t>
       </w:r>
+      <w:proofErr w:type="gramEnd"/>
       <w:r>
         <w:t xml:space="preserve"> a community-wide shift in the rodent community favoring shrubland-associated species</w:t>
       </w:r>
@@ -532,6 +685,7 @@
       <w:r>
         <w:t xml:space="preserve">over grassland-affiliates, including kangaroo rats (genus </w:t>
       </w:r>
+      <w:proofErr w:type="spellStart"/>
       <w:r>
         <w:rPr>
           <w:i/>
@@ -539,6 +693,7 @@
         </w:rPr>
         <w:t>Dipodomys</w:t>
       </w:r>
+      <w:proofErr w:type="spellEnd"/>
       <w:r>
         <w:rPr>
           <w:iCs/>
@@ -592,7 +747,23 @@
           <w:i/>
           <w:iCs/>
         </w:rPr>
-        <w:t xml:space="preserve">Erodium ciculatum </w:t>
+        <w:t xml:space="preserve">Erodium </w:t>
+      </w:r>
+      <w:proofErr w:type="spellStart"/>
+      <w:r>
+        <w:rPr>
+          <w:i/>
+          <w:iCs/>
+        </w:rPr>
+        <w:t>ciculatum</w:t>
+      </w:r>
+      <w:proofErr w:type="spellEnd"/>
+      <w:r>
+        <w:rPr>
+          <w:i/>
+          <w:iCs/>
+        </w:rPr>
+        <w:t xml:space="preserve"> </w:t>
       </w:r>
       <w:r>
         <w:t>and the pocket mouse</w:t>
@@ -600,13 +771,31 @@
       <w:r>
         <w:t xml:space="preserve"> </w:t>
       </w:r>
-      <w:r>
-        <w:rPr>
-          <w:i/>
-          <w:iCs/>
-        </w:rPr>
-        <w:t>Chaetodipus baileyi</w:t>
-      </w:r>
+      <w:proofErr w:type="spellStart"/>
+      <w:r>
+        <w:rPr>
+          <w:i/>
+          <w:iCs/>
+        </w:rPr>
+        <w:t>Chaetodipus</w:t>
+      </w:r>
+      <w:proofErr w:type="spellEnd"/>
+      <w:r>
+        <w:rPr>
+          <w:i/>
+          <w:iCs/>
+        </w:rPr>
+        <w:t xml:space="preserve"> </w:t>
+      </w:r>
+      <w:proofErr w:type="spellStart"/>
+      <w:r>
+        <w:rPr>
+          <w:i/>
+          <w:iCs/>
+        </w:rPr>
+        <w:t>baileyi</w:t>
+      </w:r>
+      <w:proofErr w:type="spellEnd"/>
       <w:r>
         <w:rPr>
           <w:i/>
@@ -632,7 +821,23 @@
           <w:i/>
           <w:iCs/>
         </w:rPr>
-        <w:t xml:space="preserve">C. baileyi </w:t>
+        <w:t xml:space="preserve">C. </w:t>
+      </w:r>
+      <w:proofErr w:type="spellStart"/>
+      <w:r>
+        <w:rPr>
+          <w:i/>
+          <w:iCs/>
+        </w:rPr>
+        <w:t>baileyi</w:t>
+      </w:r>
+      <w:proofErr w:type="spellEnd"/>
+      <w:r>
+        <w:rPr>
+          <w:i/>
+          <w:iCs/>
+        </w:rPr>
+        <w:t xml:space="preserve"> </w:t>
       </w:r>
       <w:r>
         <w:t>greatly increased energetic compensation</w:t>
@@ -660,7 +865,23 @@
           <w:i/>
           <w:iCs/>
         </w:rPr>
-        <w:t xml:space="preserve">C. baileyi’s </w:t>
+        <w:t xml:space="preserve">C. </w:t>
+      </w:r>
+      <w:proofErr w:type="spellStart"/>
+      <w:r>
+        <w:rPr>
+          <w:i/>
+          <w:iCs/>
+        </w:rPr>
+        <w:t>baileyi’s</w:t>
+      </w:r>
+      <w:proofErr w:type="spellEnd"/>
+      <w:r>
+        <w:rPr>
+          <w:i/>
+          <w:iCs/>
+        </w:rPr>
+        <w:t xml:space="preserve"> </w:t>
       </w:r>
       <w:r>
         <w:t>arrival</w:t>
@@ -682,7 +903,23 @@
           <w:i/>
           <w:iCs/>
         </w:rPr>
-        <w:t xml:space="preserve">C. baileyi </w:t>
+        <w:t xml:space="preserve">C. </w:t>
+      </w:r>
+      <w:proofErr w:type="spellStart"/>
+      <w:r>
+        <w:rPr>
+          <w:i/>
+          <w:iCs/>
+        </w:rPr>
+        <w:t>baileyi</w:t>
+      </w:r>
+      <w:proofErr w:type="spellEnd"/>
+      <w:r>
+        <w:rPr>
+          <w:i/>
+          <w:iCs/>
+        </w:rPr>
+        <w:t xml:space="preserve"> </w:t>
       </w:r>
       <w:r>
         <w:t xml:space="preserve">became abundant in the system, this </w:t>
@@ -777,7 +1014,23 @@
           <w:i/>
           <w:iCs/>
         </w:rPr>
-        <w:t xml:space="preserve">C. balieyi </w:t>
+        <w:t xml:space="preserve">C. </w:t>
+      </w:r>
+      <w:proofErr w:type="spellStart"/>
+      <w:r>
+        <w:rPr>
+          <w:i/>
+          <w:iCs/>
+        </w:rPr>
+        <w:t>balieyi</w:t>
+      </w:r>
+      <w:proofErr w:type="spellEnd"/>
+      <w:r>
+        <w:rPr>
+          <w:i/>
+          <w:iCs/>
+        </w:rPr>
+        <w:t xml:space="preserve"> </w:t>
       </w:r>
       <w:r>
         <w:t>remains present in the community but is</w:t>
@@ -800,13 +1053,31 @@
       <w:r>
         <w:t xml:space="preserve"> the desert pocket mouse </w:t>
       </w:r>
-      <w:r>
-        <w:rPr>
-          <w:i/>
-          <w:iCs/>
-        </w:rPr>
-        <w:t>Chaetodipus penctillatus</w:t>
-      </w:r>
+      <w:proofErr w:type="spellStart"/>
+      <w:r>
+        <w:rPr>
+          <w:i/>
+          <w:iCs/>
+        </w:rPr>
+        <w:t>Chaetodipus</w:t>
+      </w:r>
+      <w:proofErr w:type="spellEnd"/>
+      <w:r>
+        <w:rPr>
+          <w:i/>
+          <w:iCs/>
+        </w:rPr>
+        <w:t xml:space="preserve"> </w:t>
+      </w:r>
+      <w:proofErr w:type="spellStart"/>
+      <w:r>
+        <w:rPr>
+          <w:i/>
+          <w:iCs/>
+        </w:rPr>
+        <w:t>penctillatus</w:t>
+      </w:r>
+      <w:proofErr w:type="spellEnd"/>
       <w:r>
         <w:t>,</w:t>
       </w:r>
@@ -860,7 +1131,21 @@
         <w:rPr>
           <w:i/>
         </w:rPr>
-        <w:t xml:space="preserve">C. baileyi </w:t>
+        <w:t xml:space="preserve">C. </w:t>
+      </w:r>
+      <w:proofErr w:type="spellStart"/>
+      <w:r>
+        <w:rPr>
+          <w:i/>
+        </w:rPr>
+        <w:t>baileyi</w:t>
+      </w:r>
+      <w:proofErr w:type="spellEnd"/>
+      <w:r>
+        <w:rPr>
+          <w:i/>
+        </w:rPr>
+        <w:t xml:space="preserve"> </w:t>
       </w:r>
       <w:r>
         <w:rPr>
@@ -896,8 +1181,16 @@
         <w:rPr>
           <w:i/>
         </w:rPr>
-        <w:t>C. baileyi</w:t>
-      </w:r>
+        <w:t xml:space="preserve">C. </w:t>
+      </w:r>
+      <w:proofErr w:type="spellStart"/>
+      <w:r>
+        <w:rPr>
+          <w:i/>
+        </w:rPr>
+        <w:t>baileyi</w:t>
+      </w:r>
+      <w:proofErr w:type="spellEnd"/>
       <w:r>
         <w:rPr>
           <w:iCs/>
@@ -1016,7 +1309,21 @@
         <w:rPr>
           <w:iCs/>
         </w:rPr>
-        <w:t xml:space="preserve">than they have been in the past, and may therefore maintain some degree of </w:t>
+        <w:t xml:space="preserve">than they have been in the </w:t>
+      </w:r>
+      <w:proofErr w:type="gramStart"/>
+      <w:r>
+        <w:rPr>
+          <w:iCs/>
+        </w:rPr>
+        <w:t>past, and</w:t>
+      </w:r>
+      <w:proofErr w:type="gramEnd"/>
+      <w:r>
+        <w:rPr>
+          <w:iCs/>
+        </w:rPr>
+        <w:t xml:space="preserve"> may therefore maintain some degree of </w:t>
       </w:r>
       <w:r>
         <w:rPr>
@@ -1113,7 +1420,21 @@
         <w:rPr>
           <w:i/>
         </w:rPr>
-        <w:t xml:space="preserve">D. spectabilis, D. merriami, </w:t>
+        <w:t xml:space="preserve">D. spectabilis, D. </w:t>
+      </w:r>
+      <w:proofErr w:type="spellStart"/>
+      <w:r>
+        <w:rPr>
+          <w:i/>
+        </w:rPr>
+        <w:t>merriami</w:t>
+      </w:r>
+      <w:proofErr w:type="spellEnd"/>
+      <w:r>
+        <w:rPr>
+          <w:i/>
+        </w:rPr>
+        <w:t xml:space="preserve">, </w:t>
       </w:r>
       <w:r>
         <w:rPr>
@@ -1127,12 +1448,14 @@
         </w:rPr>
         <w:t xml:space="preserve">D. </w:t>
       </w:r>
+      <w:proofErr w:type="spellStart"/>
       <w:r>
         <w:rPr>
           <w:i/>
         </w:rPr>
         <w:t>ordii</w:t>
       </w:r>
+      <w:proofErr w:type="spellEnd"/>
       <w:r>
         <w:rPr>
           <w:iCs/>
@@ -1234,8 +1557,13 @@
         <w:t>used</w:t>
       </w:r>
       <w:r>
-        <w:t xml:space="preserve"> the subset of plots that have had the same treatments for the longest period of time</w:t>
-      </w:r>
+        <w:t xml:space="preserve"> the subset of plots that have had the same treatments for the longest </w:t>
+      </w:r>
+      <w:proofErr w:type="gramStart"/>
+      <w:r>
+        <w:t>period of time</w:t>
+      </w:r>
+      <w:proofErr w:type="gramEnd"/>
       <w:r>
         <w:t xml:space="preserve"> (</w:t>
       </w:r>
@@ -1282,7 +1610,21 @@
         <w:rPr>
           <w:i/>
         </w:rPr>
-        <w:t xml:space="preserve">C. baileyi </w:t>
+        <w:t xml:space="preserve">C. </w:t>
+      </w:r>
+      <w:proofErr w:type="spellStart"/>
+      <w:r>
+        <w:rPr>
+          <w:i/>
+        </w:rPr>
+        <w:t>baileyi</w:t>
+      </w:r>
+      <w:proofErr w:type="spellEnd"/>
+      <w:r>
+        <w:rPr>
+          <w:i/>
+        </w:rPr>
+        <w:t xml:space="preserve"> </w:t>
       </w:r>
       <w:r>
         <w:rPr>
@@ -1475,6 +1817,7 @@
         </w:rPr>
         <w:t xml:space="preserve">All data were accessed using the R package </w:t>
       </w:r>
+      <w:proofErr w:type="spellStart"/>
       <w:r>
         <w:rPr>
           <w:i/>
@@ -1487,6 +1830,7 @@
         </w:rPr>
         <w:t>r</w:t>
       </w:r>
+      <w:proofErr w:type="spellEnd"/>
       <w:r>
         <w:rPr>
           <w:i/>
@@ -1588,12 +1932,37 @@
       <w:r>
         <w:t xml:space="preserve"> by small granivores (</w:t>
       </w:r>
-      <w:r>
-        <w:rPr>
-          <w:i/>
-          <w:iCs/>
-        </w:rPr>
-        <w:t xml:space="preserve">Baiomys taylori, </w:t>
+      <w:proofErr w:type="spellStart"/>
+      <w:r>
+        <w:rPr>
+          <w:i/>
+          <w:iCs/>
+        </w:rPr>
+        <w:t>Baiomys</w:t>
+      </w:r>
+      <w:proofErr w:type="spellEnd"/>
+      <w:r>
+        <w:rPr>
+          <w:i/>
+          <w:iCs/>
+        </w:rPr>
+        <w:t xml:space="preserve"> </w:t>
+      </w:r>
+      <w:proofErr w:type="spellStart"/>
+      <w:r>
+        <w:rPr>
+          <w:i/>
+          <w:iCs/>
+        </w:rPr>
+        <w:t>taylori</w:t>
+      </w:r>
+      <w:proofErr w:type="spellEnd"/>
+      <w:r>
+        <w:rPr>
+          <w:i/>
+          <w:iCs/>
+        </w:rPr>
+        <w:t xml:space="preserve">, </w:t>
       </w:r>
       <w:r>
         <w:rPr>
@@ -1607,8 +1976,25 @@
           <w:i/>
           <w:iCs/>
         </w:rPr>
-        <w:t xml:space="preserve"> baileyi, </w:t>
-      </w:r>
+        <w:t xml:space="preserve"> </w:t>
+      </w:r>
+      <w:proofErr w:type="spellStart"/>
+      <w:r>
+        <w:rPr>
+          <w:i/>
+          <w:iCs/>
+        </w:rPr>
+        <w:t>baileyi</w:t>
+      </w:r>
+      <w:proofErr w:type="spellEnd"/>
+      <w:r>
+        <w:rPr>
+          <w:i/>
+          <w:iCs/>
+        </w:rPr>
+        <w:t xml:space="preserve">, </w:t>
+      </w:r>
+      <w:proofErr w:type="spellStart"/>
       <w:r>
         <w:rPr>
           <w:i/>
@@ -1623,13 +2009,23 @@
         </w:rPr>
         <w:t>haetodipus</w:t>
       </w:r>
-      <w:r>
-        <w:rPr>
-          <w:i/>
-          <w:iCs/>
-        </w:rPr>
-        <w:t xml:space="preserve"> hispidus</w:t>
-      </w:r>
+      <w:proofErr w:type="spellEnd"/>
+      <w:r>
+        <w:rPr>
+          <w:i/>
+          <w:iCs/>
+        </w:rPr>
+        <w:t xml:space="preserve"> </w:t>
+      </w:r>
+      <w:proofErr w:type="spellStart"/>
+      <w:r>
+        <w:rPr>
+          <w:i/>
+          <w:iCs/>
+        </w:rPr>
+        <w:t>hispidus</w:t>
+      </w:r>
+      <w:proofErr w:type="spellEnd"/>
       <w:r>
         <w:rPr>
           <w:i/>
@@ -1644,6 +2040,7 @@
         </w:rPr>
         <w:t xml:space="preserve"> </w:t>
       </w:r>
+      <w:proofErr w:type="spellStart"/>
       <w:r>
         <w:rPr>
           <w:i/>
@@ -1651,6 +2048,7 @@
         </w:rPr>
         <w:t>Chaetodipus</w:t>
       </w:r>
+      <w:proofErr w:type="spellEnd"/>
       <w:r>
         <w:rPr>
           <w:i/>
@@ -1677,18 +2075,164 @@
           <w:i/>
           <w:iCs/>
         </w:rPr>
-        <w:t xml:space="preserve"> penicillatus, Perognathus flavus, Peromyscus eremicus, Peromyscus leucopus, Peromyscus maniculatus, Reithrodontomys fulvescens, Reithrodontomys megalotis, </w:t>
+        <w:t xml:space="preserve"> </w:t>
+      </w:r>
+      <w:proofErr w:type="spellStart"/>
+      <w:r>
+        <w:rPr>
+          <w:i/>
+          <w:iCs/>
+        </w:rPr>
+        <w:t>penicillatus</w:t>
+      </w:r>
+      <w:proofErr w:type="spellEnd"/>
+      <w:r>
+        <w:rPr>
+          <w:i/>
+          <w:iCs/>
+        </w:rPr>
+        <w:t xml:space="preserve">, </w:t>
+      </w:r>
+      <w:proofErr w:type="spellStart"/>
+      <w:r>
+        <w:rPr>
+          <w:i/>
+          <w:iCs/>
+        </w:rPr>
+        <w:t>Perognathus</w:t>
+      </w:r>
+      <w:proofErr w:type="spellEnd"/>
+      <w:r>
+        <w:rPr>
+          <w:i/>
+          <w:iCs/>
+        </w:rPr>
+        <w:t xml:space="preserve"> flavus, Peromyscus </w:t>
+      </w:r>
+      <w:proofErr w:type="spellStart"/>
+      <w:r>
+        <w:rPr>
+          <w:i/>
+          <w:iCs/>
+        </w:rPr>
+        <w:t>eremicus</w:t>
+      </w:r>
+      <w:proofErr w:type="spellEnd"/>
+      <w:r>
+        <w:rPr>
+          <w:i/>
+          <w:iCs/>
+        </w:rPr>
+        <w:t xml:space="preserve">, Peromyscus </w:t>
+      </w:r>
+      <w:proofErr w:type="spellStart"/>
+      <w:r>
+        <w:rPr>
+          <w:i/>
+          <w:iCs/>
+        </w:rPr>
+        <w:t>leucopus</w:t>
+      </w:r>
+      <w:proofErr w:type="spellEnd"/>
+      <w:r>
+        <w:rPr>
+          <w:i/>
+          <w:iCs/>
+        </w:rPr>
+        <w:t xml:space="preserve">, Peromyscus maniculatus, </w:t>
+      </w:r>
+      <w:proofErr w:type="spellStart"/>
+      <w:r>
+        <w:rPr>
+          <w:i/>
+          <w:iCs/>
+        </w:rPr>
+        <w:t>Reithrodontomys</w:t>
+      </w:r>
+      <w:proofErr w:type="spellEnd"/>
+      <w:r>
+        <w:rPr>
+          <w:i/>
+          <w:iCs/>
+        </w:rPr>
+        <w:t xml:space="preserve"> </w:t>
+      </w:r>
+      <w:proofErr w:type="spellStart"/>
+      <w:r>
+        <w:rPr>
+          <w:i/>
+          <w:iCs/>
+        </w:rPr>
+        <w:t>fulvescens</w:t>
+      </w:r>
+      <w:proofErr w:type="spellEnd"/>
+      <w:r>
+        <w:rPr>
+          <w:i/>
+          <w:iCs/>
+        </w:rPr>
+        <w:t xml:space="preserve">, </w:t>
+      </w:r>
+      <w:proofErr w:type="spellStart"/>
+      <w:r>
+        <w:rPr>
+          <w:i/>
+          <w:iCs/>
+        </w:rPr>
+        <w:t>Reithrodontomys</w:t>
+      </w:r>
+      <w:proofErr w:type="spellEnd"/>
+      <w:r>
+        <w:rPr>
+          <w:i/>
+          <w:iCs/>
+        </w:rPr>
+        <w:t xml:space="preserve"> </w:t>
+      </w:r>
+      <w:proofErr w:type="spellStart"/>
+      <w:r>
+        <w:rPr>
+          <w:i/>
+          <w:iCs/>
+        </w:rPr>
+        <w:t>megalotis</w:t>
+      </w:r>
+      <w:proofErr w:type="spellEnd"/>
+      <w:r>
+        <w:rPr>
+          <w:i/>
+          <w:iCs/>
+        </w:rPr>
+        <w:t xml:space="preserve">, </w:t>
       </w:r>
       <w:r>
         <w:t xml:space="preserve">and </w:t>
       </w:r>
-      <w:r>
-        <w:rPr>
-          <w:i/>
-          <w:iCs/>
-        </w:rPr>
-        <w:t>Reithrodontomys montanus</w:t>
-      </w:r>
+      <w:proofErr w:type="spellStart"/>
+      <w:r>
+        <w:rPr>
+          <w:i/>
+          <w:iCs/>
+        </w:rPr>
+        <w:t>Reithrodontomys</w:t>
+      </w:r>
+      <w:proofErr w:type="spellEnd"/>
+      <w:r>
+        <w:rPr>
+          <w:i/>
+          <w:iCs/>
+        </w:rPr>
+        <w:t xml:space="preserve"> </w:t>
+      </w:r>
+      <w:proofErr w:type="spellStart"/>
+      <w:r>
+        <w:rPr>
+          <w:i/>
+          <w:iCs/>
+        </w:rPr>
+        <w:t>montanus</w:t>
+      </w:r>
+      <w:proofErr w:type="spellEnd"/>
       <w:r>
         <w:t>)</w:t>
       </w:r>
@@ -1913,7 +2457,21 @@
         <w:rPr>
           <w:iCs/>
         </w:rPr>
-        <w:t xml:space="preserve"> we used generalized least squares</w:t>
+        <w:t xml:space="preserve"> we used </w:t>
+      </w:r>
+      <w:proofErr w:type="gramStart"/>
+      <w:r>
+        <w:rPr>
+          <w:iCs/>
+        </w:rPr>
+        <w:t>generalized least</w:t>
+      </w:r>
+      <w:proofErr w:type="gramEnd"/>
+      <w:r>
+        <w:rPr>
+          <w:iCs/>
+        </w:rPr>
+        <w:t xml:space="preserve"> squares</w:t>
       </w:r>
       <w:r>
         <w:rPr>
@@ -1927,12 +2485,14 @@
         </w:rPr>
         <w:t xml:space="preserve"> (</w:t>
       </w:r>
+      <w:proofErr w:type="spellStart"/>
       <w:r>
         <w:rPr>
           <w:i/>
         </w:rPr>
         <w:t>nlme</w:t>
       </w:r>
+      <w:proofErr w:type="spellEnd"/>
       <w:r>
         <w:rPr>
           <w:iCs/>
@@ -1992,7 +2552,21 @@
         <w:rPr>
           <w:i/>
         </w:rPr>
-        <w:t xml:space="preserve">C. baileyi </w:t>
+        <w:t xml:space="preserve">C. </w:t>
+      </w:r>
+      <w:proofErr w:type="spellStart"/>
+      <w:r>
+        <w:rPr>
+          <w:i/>
+        </w:rPr>
+        <w:t>baileyi</w:t>
+      </w:r>
+      <w:proofErr w:type="spellEnd"/>
+      <w:r>
+        <w:rPr>
+          <w:i/>
+        </w:rPr>
+        <w:t xml:space="preserve"> </w:t>
       </w:r>
       <w:r>
         <w:rPr>
@@ -2082,25 +2656,53 @@
         <w:rPr>
           <w:i/>
         </w:rPr>
-        <w:t xml:space="preserve"> ~ time</w:t>
-      </w:r>
-      <w:r>
-        <w:rPr>
-          <w:i/>
-        </w:rPr>
-        <w:t xml:space="preserve"> </w:t>
-      </w:r>
-      <w:r>
-        <w:rPr>
-          <w:i/>
-        </w:rPr>
-        <w:t xml:space="preserve">period * treatment. </w:t>
-      </w:r>
-      <w:r>
-        <w:rPr>
-          <w:i/>
-        </w:rPr>
-        <w:t xml:space="preserve">C. baileyi </w:t>
+        <w:t xml:space="preserve"> ~ </w:t>
+      </w:r>
+      <w:proofErr w:type="gramStart"/>
+      <w:r>
+        <w:rPr>
+          <w:i/>
+        </w:rPr>
+        <w:t>time</w:t>
+      </w:r>
+      <w:r>
+        <w:rPr>
+          <w:i/>
+        </w:rPr>
+        <w:t xml:space="preserve"> </w:t>
+      </w:r>
+      <w:r>
+        <w:rPr>
+          <w:i/>
+        </w:rPr>
+        <w:t>period</w:t>
+      </w:r>
+      <w:proofErr w:type="gramEnd"/>
+      <w:r>
+        <w:rPr>
+          <w:i/>
+        </w:rPr>
+        <w:t xml:space="preserve"> * treatment. </w:t>
+      </w:r>
+      <w:r>
+        <w:rPr>
+          <w:i/>
+        </w:rPr>
+        <w:t xml:space="preserve">C. </w:t>
+      </w:r>
+      <w:proofErr w:type="spellStart"/>
+      <w:r>
+        <w:rPr>
+          <w:i/>
+        </w:rPr>
+        <w:t>baileyi</w:t>
+      </w:r>
+      <w:proofErr w:type="spellEnd"/>
+      <w:r>
+        <w:rPr>
+          <w:i/>
+        </w:rPr>
+        <w:t xml:space="preserve"> </w:t>
       </w:r>
       <w:r>
         <w:rPr>
@@ -2126,12 +2728,14 @@
         </w:rPr>
         <w:t xml:space="preserve">C. </w:t>
       </w:r>
+      <w:proofErr w:type="spellStart"/>
       <w:r>
         <w:rPr>
           <w:i/>
         </w:rPr>
         <w:t>baileyi</w:t>
       </w:r>
+      <w:proofErr w:type="spellEnd"/>
       <w:r>
         <w:rPr>
           <w:i/>
@@ -2222,12 +2826,14 @@
         </w:rPr>
         <w:t xml:space="preserve">using </w:t>
       </w:r>
+      <w:proofErr w:type="spellStart"/>
       <w:r>
         <w:rPr>
           <w:i/>
         </w:rPr>
         <w:t>emmeans</w:t>
       </w:r>
+      <w:proofErr w:type="spellEnd"/>
       <w:r>
         <w:rPr>
           <w:i/>
@@ -2240,11 +2846,19 @@
         </w:rPr>
         <w:t>(</w:t>
       </w:r>
-      <w:r>
-        <w:rPr>
-          <w:iCs/>
-        </w:rPr>
-        <w:t>Lenth 2021</w:t>
+      <w:proofErr w:type="spellStart"/>
+      <w:r>
+        <w:rPr>
+          <w:iCs/>
+        </w:rPr>
+        <w:t>Lenth</w:t>
+      </w:r>
+      <w:proofErr w:type="spellEnd"/>
+      <w:r>
+        <w:rPr>
+          <w:iCs/>
+        </w:rPr>
+        <w:t xml:space="preserve"> 2021</w:t>
       </w:r>
       <w:r>
         <w:rPr>
@@ -2316,7 +2930,15 @@
         <w:t>LDATS</w:t>
       </w:r>
       <w:r>
-        <w:t>; Simonis et al. 2020,</w:t>
+        <w:t xml:space="preserve">; </w:t>
+      </w:r>
+      <w:proofErr w:type="spellStart"/>
+      <w:r>
+        <w:t>Simonis</w:t>
+      </w:r>
+      <w:proofErr w:type="spellEnd"/>
+      <w:r>
+        <w:t xml:space="preserve"> et al. 2020,</w:t>
       </w:r>
       <w:r>
         <w:rPr>
@@ -2416,24 +3038,48 @@
           <w:i/>
           <w:iCs/>
         </w:rPr>
-        <w:t>E. ciculatu</w:t>
-      </w:r>
-      <w:r>
-        <w:rPr>
-          <w:i/>
-          <w:iCs/>
-        </w:rPr>
-        <w:t>m.</w:t>
-      </w:r>
-      <w:r>
-        <w:t xml:space="preserve"> </w:t>
-      </w:r>
-      <w:r>
-        <w:rPr>
-          <w:i/>
-        </w:rPr>
-        <w:t>E. ciculatum</w:t>
-      </w:r>
+        <w:t xml:space="preserve">E. </w:t>
+      </w:r>
+      <w:proofErr w:type="spellStart"/>
+      <w:r>
+        <w:rPr>
+          <w:i/>
+          <w:iCs/>
+        </w:rPr>
+        <w:t>ciculatu</w:t>
+      </w:r>
+      <w:r>
+        <w:rPr>
+          <w:i/>
+          <w:iCs/>
+        </w:rPr>
+        <w:t>m</w:t>
+      </w:r>
+      <w:proofErr w:type="spellEnd"/>
+      <w:r>
+        <w:rPr>
+          <w:i/>
+          <w:iCs/>
+        </w:rPr>
+        <w:t>.</w:t>
+      </w:r>
+      <w:r>
+        <w:t xml:space="preserve"> </w:t>
+      </w:r>
+      <w:r>
+        <w:rPr>
+          <w:i/>
+        </w:rPr>
+        <w:t xml:space="preserve">E. </w:t>
+      </w:r>
+      <w:proofErr w:type="spellStart"/>
+      <w:r>
+        <w:rPr>
+          <w:i/>
+        </w:rPr>
+        <w:t>ciculatum</w:t>
+      </w:r>
+      <w:proofErr w:type="spellEnd"/>
       <w:r>
         <w:rPr>
           <w:iCs/>
@@ -2450,19 +3096,47 @@
         <w:rPr>
           <w:i/>
         </w:rPr>
-        <w:t>C. baileyi</w:t>
-      </w:r>
-      <w:r>
-        <w:rPr>
-          <w:iCs/>
-        </w:rPr>
-        <w:t>’s establishment at the site</w:t>
-      </w:r>
-      <w:r>
-        <w:rPr>
-          <w:iCs/>
-        </w:rPr>
-        <w:t xml:space="preserve">, and </w:t>
+        <w:t xml:space="preserve">C. </w:t>
+      </w:r>
+      <w:proofErr w:type="spellStart"/>
+      <w:r>
+        <w:rPr>
+          <w:i/>
+        </w:rPr>
+        <w:t>baileyi</w:t>
+      </w:r>
+      <w:r>
+        <w:rPr>
+          <w:iCs/>
+        </w:rPr>
+        <w:t>’s</w:t>
+      </w:r>
+      <w:proofErr w:type="spellEnd"/>
+      <w:r>
+        <w:rPr>
+          <w:iCs/>
+        </w:rPr>
+        <w:t xml:space="preserve"> establishment at the </w:t>
+      </w:r>
+      <w:proofErr w:type="gramStart"/>
+      <w:r>
+        <w:rPr>
+          <w:iCs/>
+        </w:rPr>
+        <w:t>site</w:t>
+      </w:r>
+      <w:r>
+        <w:rPr>
+          <w:iCs/>
+        </w:rPr>
+        <w:t>, and</w:t>
+      </w:r>
+      <w:proofErr w:type="gramEnd"/>
+      <w:r>
+        <w:rPr>
+          <w:iCs/>
+        </w:rPr>
+        <w:t xml:space="preserve"> </w:t>
       </w:r>
       <w:r>
         <w:rPr>
@@ -2510,13 +3184,41 @@
         <w:rPr>
           <w:i/>
         </w:rPr>
-        <w:t xml:space="preserve">E. ciculatum </w:t>
-      </w:r>
-      <w:r>
-        <w:rPr>
-          <w:iCs/>
-        </w:rPr>
-        <w:t xml:space="preserve">in the winter annual community on control and exclosure plots in each census year, and tested for changes </w:t>
+        <w:t xml:space="preserve">E. </w:t>
+      </w:r>
+      <w:proofErr w:type="spellStart"/>
+      <w:r>
+        <w:rPr>
+          <w:i/>
+        </w:rPr>
+        <w:t>ciculatum</w:t>
+      </w:r>
+      <w:proofErr w:type="spellEnd"/>
+      <w:r>
+        <w:rPr>
+          <w:i/>
+        </w:rPr>
+        <w:t xml:space="preserve"> </w:t>
+      </w:r>
+      <w:r>
+        <w:rPr>
+          <w:iCs/>
+        </w:rPr>
+        <w:t xml:space="preserve">in the winter annual community on control and exclosure plots in each census </w:t>
+      </w:r>
+      <w:proofErr w:type="gramStart"/>
+      <w:r>
+        <w:rPr>
+          <w:iCs/>
+        </w:rPr>
+        <w:t>year, and</w:t>
+      </w:r>
+      <w:proofErr w:type="gramEnd"/>
+      <w:r>
+        <w:rPr>
+          <w:iCs/>
+        </w:rPr>
+        <w:t xml:space="preserve"> tested for changes </w:t>
       </w:r>
       <w:r>
         <w:rPr>
@@ -2657,6 +3359,7 @@
       <w:r>
         <w:t xml:space="preserve">, </w:t>
       </w:r>
+      <w:proofErr w:type="spellStart"/>
       <w:r>
         <w:rPr>
           <w:rStyle w:val="SubtleReference"/>
@@ -2664,6 +3367,7 @@
         </w:rPr>
         <w:t>Beguería</w:t>
       </w:r>
+      <w:proofErr w:type="spellEnd"/>
       <w:r>
         <w:rPr>
           <w:rStyle w:val="SubtleReference"/>
@@ -2685,8 +3389,13 @@
         </w:rPr>
         <w:t xml:space="preserve"> 2017; </w:t>
       </w:r>
-      <w:r>
-        <w:t xml:space="preserve">Slette et al. 2019; </w:t>
+      <w:proofErr w:type="spellStart"/>
+      <w:r>
+        <w:t>Slette</w:t>
+      </w:r>
+      <w:proofErr w:type="spellEnd"/>
+      <w:r>
+        <w:t xml:space="preserve"> et al. 2019; </w:t>
       </w:r>
       <w:r>
         <w:t>Cárdenas et al. 2021</w:t>
@@ -2706,6 +3415,7 @@
       <w:r>
         <w:t xml:space="preserve"> via </w:t>
       </w:r>
+      <w:proofErr w:type="spellStart"/>
       <w:r>
         <w:rPr>
           <w:i/>
@@ -2714,7 +3424,27 @@
         <w:t>portal</w:t>
       </w:r>
       <w:r>
-        <w:t>r; Maesk et al. 2006; Vermote et al. 2016; Christensen et al. 201</w:t>
+        <w:t>r</w:t>
+      </w:r>
+      <w:proofErr w:type="spellEnd"/>
+      <w:r>
+        <w:t xml:space="preserve">; </w:t>
+      </w:r>
+      <w:proofErr w:type="spellStart"/>
+      <w:r>
+        <w:t>Maesk</w:t>
+      </w:r>
+      <w:proofErr w:type="spellEnd"/>
+      <w:r>
+        <w:t xml:space="preserve"> et al. 2006; </w:t>
+      </w:r>
+      <w:proofErr w:type="spellStart"/>
+      <w:r>
+        <w:t>Vermote</w:t>
+      </w:r>
+      <w:proofErr w:type="spellEnd"/>
+      <w:r>
+        <w:t xml:space="preserve"> et al. 2016; Christensen et al. 201</w:t>
       </w:r>
       <w:r>
         <w:t>9</w:t>
@@ -2792,7 +3522,23 @@
           <w:i/>
           <w:iCs/>
         </w:rPr>
-        <w:t xml:space="preserve">C. baileyi </w:t>
+        <w:t xml:space="preserve">C. </w:t>
+      </w:r>
+      <w:proofErr w:type="spellStart"/>
+      <w:r>
+        <w:rPr>
+          <w:i/>
+          <w:iCs/>
+        </w:rPr>
+        <w:t>baileyi</w:t>
+      </w:r>
+      <w:proofErr w:type="spellEnd"/>
+      <w:r>
+        <w:rPr>
+          <w:i/>
+          <w:iCs/>
+        </w:rPr>
+        <w:t xml:space="preserve"> </w:t>
       </w:r>
       <w:r>
         <w:t>is currently still present in the system</w:t>
@@ -3023,10 +3769,24 @@
           <w:i/>
           <w:iCs/>
         </w:rPr>
-        <w:t>C. baileyi</w:t>
-      </w:r>
-      <w:r>
-        <w:t>, and illustrate</w:t>
+        <w:t xml:space="preserve">C. </w:t>
+      </w:r>
+      <w:proofErr w:type="spellStart"/>
+      <w:proofErr w:type="gramStart"/>
+      <w:r>
+        <w:rPr>
+          <w:i/>
+          <w:iCs/>
+        </w:rPr>
+        <w:t>baileyi</w:t>
+      </w:r>
+      <w:proofErr w:type="spellEnd"/>
+      <w:r>
+        <w:t>, and</w:t>
+      </w:r>
+      <w:proofErr w:type="gramEnd"/>
+      <w:r>
+        <w:t xml:space="preserve"> illustrate</w:t>
       </w:r>
       <w:r>
         <w:t xml:space="preserve"> </w:t>
@@ -3132,8 +3892,17 @@
           <w:i/>
           <w:iCs/>
         </w:rPr>
-        <w:t>C. baileyi</w:t>
-      </w:r>
+        <w:t xml:space="preserve">C. </w:t>
+      </w:r>
+      <w:proofErr w:type="spellStart"/>
+      <w:r>
+        <w:rPr>
+          <w:i/>
+          <w:iCs/>
+        </w:rPr>
+        <w:t>baileyi</w:t>
+      </w:r>
+      <w:proofErr w:type="spellEnd"/>
       <w:r>
         <w:rPr>
           <w:i/>
@@ -3237,8 +4006,13 @@
       <w:r>
         <w:t xml:space="preserve"> (</w:t>
       </w:r>
-      <w:r>
-        <w:t>Kelt 2011</w:t>
+      <w:proofErr w:type="spellStart"/>
+      <w:r>
+        <w:t>Kelt</w:t>
+      </w:r>
+      <w:proofErr w:type="spellEnd"/>
+      <w:r>
+        <w:t xml:space="preserve"> 2011</w:t>
       </w:r>
       <w:r>
         <w:t>)</w:t>
@@ -3288,6 +4062,7 @@
         </w:rPr>
         <w:t xml:space="preserve">C. </w:t>
       </w:r>
+      <w:proofErr w:type="spellStart"/>
       <w:r>
         <w:rPr>
           <w:i/>
@@ -3302,6 +4077,7 @@
         </w:rPr>
         <w:t>’s</w:t>
       </w:r>
+      <w:proofErr w:type="spellEnd"/>
       <w:r>
         <w:rPr>
           <w:i/>
@@ -3364,8 +4140,16 @@
         <w:rPr>
           <w:i/>
         </w:rPr>
-        <w:t>C. baileyi</w:t>
-      </w:r>
+        <w:t xml:space="preserve">C. </w:t>
+      </w:r>
+      <w:proofErr w:type="spellStart"/>
+      <w:r>
+        <w:rPr>
+          <w:i/>
+        </w:rPr>
+        <w:t>baileyi</w:t>
+      </w:r>
+      <w:proofErr w:type="spellEnd"/>
       <w:r>
         <w:rPr>
           <w:iCs/>
@@ -3412,8 +4196,16 @@
         <w:rPr>
           <w:i/>
         </w:rPr>
-        <w:t>C. baileyi</w:t>
-      </w:r>
+        <w:t xml:space="preserve">C. </w:t>
+      </w:r>
+      <w:proofErr w:type="spellStart"/>
+      <w:r>
+        <w:rPr>
+          <w:i/>
+        </w:rPr>
+        <w:t>baileyi</w:t>
+      </w:r>
+      <w:proofErr w:type="spellEnd"/>
       <w:r>
         <w:rPr>
           <w:iCs/>
@@ -3430,8 +4222,16 @@
         <w:rPr>
           <w:i/>
         </w:rPr>
-        <w:t>C. baileyi</w:t>
-      </w:r>
+        <w:t xml:space="preserve">C. </w:t>
+      </w:r>
+      <w:proofErr w:type="spellStart"/>
+      <w:r>
+        <w:rPr>
+          <w:i/>
+        </w:rPr>
+        <w:t>baileyi</w:t>
+      </w:r>
+      <w:proofErr w:type="spellEnd"/>
       <w:r>
         <w:rPr>
           <w:iCs/>
@@ -3449,25 +4249,53 @@
         <w:rPr>
           <w:i/>
         </w:rPr>
-        <w:t>C. baileyi</w:t>
-      </w:r>
-      <w:r>
-        <w:rPr>
-          <w:iCs/>
-        </w:rPr>
-        <w:t xml:space="preserve">’s niche requirements for it to establish and eventually dominate the small granivore community. </w:t>
-      </w:r>
-      <w:r>
-        <w:rPr>
-          <w:i/>
-        </w:rPr>
-        <w:t>C. baileyi</w:t>
-      </w:r>
-      <w:r>
-        <w:rPr>
-          <w:iCs/>
-        </w:rPr>
-        <w:t xml:space="preserve">’s decline occurred immediately </w:t>
+        <w:t xml:space="preserve">C. </w:t>
+      </w:r>
+      <w:proofErr w:type="spellStart"/>
+      <w:r>
+        <w:rPr>
+          <w:i/>
+        </w:rPr>
+        <w:t>baileyi</w:t>
+      </w:r>
+      <w:r>
+        <w:rPr>
+          <w:iCs/>
+        </w:rPr>
+        <w:t>’s</w:t>
+      </w:r>
+      <w:proofErr w:type="spellEnd"/>
+      <w:r>
+        <w:rPr>
+          <w:iCs/>
+        </w:rPr>
+        <w:t xml:space="preserve"> niche requirements for it to establish and eventually dominate the small granivore community. </w:t>
+      </w:r>
+      <w:r>
+        <w:rPr>
+          <w:i/>
+        </w:rPr>
+        <w:t xml:space="preserve">C. </w:t>
+      </w:r>
+      <w:proofErr w:type="spellStart"/>
+      <w:r>
+        <w:rPr>
+          <w:i/>
+        </w:rPr>
+        <w:t>baileyi</w:t>
+      </w:r>
+      <w:r>
+        <w:rPr>
+          <w:iCs/>
+        </w:rPr>
+        <w:t>’s</w:t>
+      </w:r>
+      <w:proofErr w:type="spellEnd"/>
+      <w:r>
+        <w:rPr>
+          <w:iCs/>
+        </w:rPr>
+        <w:t xml:space="preserve"> decline occurred immediately </w:t>
       </w:r>
       <w:r>
         <w:rPr>
@@ -3548,6 +4376,7 @@
         </w:rPr>
         <w:t xml:space="preserve">C. </w:t>
       </w:r>
+      <w:proofErr w:type="spellStart"/>
       <w:r>
         <w:rPr>
           <w:i/>
@@ -3560,7 +4389,15 @@
           <w:i/>
           <w:iCs/>
         </w:rPr>
-        <w:t xml:space="preserve">s </w:t>
+        <w:t>s</w:t>
+      </w:r>
+      <w:proofErr w:type="spellEnd"/>
+      <w:r>
+        <w:rPr>
+          <w:i/>
+          <w:iCs/>
+        </w:rPr>
+        <w:t xml:space="preserve"> </w:t>
       </w:r>
       <w:r>
         <w:t>fitness at the site, or the rodent population crash in 2010 may have temporarily overcome incumbency effects and triggered a reorganization event tracking long</w:t>
@@ -3587,8 +4424,16 @@
         <w:rPr>
           <w:i/>
         </w:rPr>
-        <w:t>E. ciculatum</w:t>
-      </w:r>
+        <w:t xml:space="preserve">E. </w:t>
+      </w:r>
+      <w:proofErr w:type="spellStart"/>
+      <w:r>
+        <w:rPr>
+          <w:i/>
+        </w:rPr>
+        <w:t>ciculatum</w:t>
+      </w:r>
+      <w:proofErr w:type="spellEnd"/>
       <w:r>
         <w:rPr>
           <w:iCs/>
@@ -3599,8 +4444,16 @@
         <w:rPr>
           <w:i/>
         </w:rPr>
-        <w:t>C. baileyi</w:t>
-      </w:r>
+        <w:t xml:space="preserve">C. </w:t>
+      </w:r>
+      <w:proofErr w:type="spellStart"/>
+      <w:r>
+        <w:rPr>
+          <w:i/>
+        </w:rPr>
+        <w:t>baileyi</w:t>
+      </w:r>
+      <w:proofErr w:type="spellEnd"/>
       <w:r>
         <w:rPr>
           <w:iCs/>
@@ -3617,7 +4470,21 @@
         <w:rPr>
           <w:i/>
         </w:rPr>
-        <w:t>C. baileyi,</w:t>
+        <w:t xml:space="preserve">C. </w:t>
+      </w:r>
+      <w:proofErr w:type="spellStart"/>
+      <w:r>
+        <w:rPr>
+          <w:i/>
+        </w:rPr>
+        <w:t>baileyi</w:t>
+      </w:r>
+      <w:proofErr w:type="spellEnd"/>
+      <w:r>
+        <w:rPr>
+          <w:i/>
+        </w:rPr>
+        <w:t>,</w:t>
       </w:r>
       <w:r>
         <w:rPr>
@@ -3769,7 +4636,21 @@
         <w:rPr>
           <w:i/>
         </w:rPr>
-        <w:t xml:space="preserve">C. baileyi </w:t>
+        <w:t xml:space="preserve">C. </w:t>
+      </w:r>
+      <w:proofErr w:type="spellStart"/>
+      <w:r>
+        <w:rPr>
+          <w:i/>
+        </w:rPr>
+        <w:t>baileyi</w:t>
+      </w:r>
+      <w:proofErr w:type="spellEnd"/>
+      <w:r>
+        <w:rPr>
+          <w:i/>
+        </w:rPr>
+        <w:t xml:space="preserve"> </w:t>
       </w:r>
       <w:r>
         <w:rPr>
@@ -3847,7 +4728,21 @@
         <w:rPr>
           <w:i/>
         </w:rPr>
-        <w:t xml:space="preserve">C. baileyi </w:t>
+        <w:t xml:space="preserve">C. </w:t>
+      </w:r>
+      <w:proofErr w:type="spellStart"/>
+      <w:r>
+        <w:rPr>
+          <w:i/>
+        </w:rPr>
+        <w:t>baileyi</w:t>
+      </w:r>
+      <w:proofErr w:type="spellEnd"/>
+      <w:r>
+        <w:rPr>
+          <w:i/>
+        </w:rPr>
+        <w:t xml:space="preserve"> </w:t>
       </w:r>
       <w:r>
         <w:rPr>
@@ -3859,7 +4754,21 @@
         <w:rPr>
           <w:i/>
         </w:rPr>
-        <w:t xml:space="preserve">C. baileyi </w:t>
+        <w:t xml:space="preserve">C. </w:t>
+      </w:r>
+      <w:proofErr w:type="spellStart"/>
+      <w:r>
+        <w:rPr>
+          <w:i/>
+        </w:rPr>
+        <w:t>baileyi</w:t>
+      </w:r>
+      <w:proofErr w:type="spellEnd"/>
+      <w:r>
+        <w:rPr>
+          <w:i/>
+        </w:rPr>
+        <w:t xml:space="preserve"> </w:t>
       </w:r>
       <w:r>
         <w:rPr>
@@ -3871,7 +4780,21 @@
         <w:rPr>
           <w:i/>
         </w:rPr>
-        <w:t xml:space="preserve">C. baileyi </w:t>
+        <w:t xml:space="preserve">C. </w:t>
+      </w:r>
+      <w:proofErr w:type="spellStart"/>
+      <w:r>
+        <w:rPr>
+          <w:i/>
+        </w:rPr>
+        <w:t>baileyi</w:t>
+      </w:r>
+      <w:proofErr w:type="spellEnd"/>
+      <w:r>
+        <w:rPr>
+          <w:i/>
+        </w:rPr>
+        <w:t xml:space="preserve"> </w:t>
       </w:r>
       <w:r>
         <w:rPr>
@@ -3889,7 +4812,21 @@
         <w:rPr>
           <w:iCs/>
         </w:rPr>
-        <w:t xml:space="preserve"> in this community for at least the two decades from 1977-1996, and </w:t>
+        <w:t xml:space="preserve"> in this community for at least the two decades from </w:t>
+      </w:r>
+      <w:proofErr w:type="gramStart"/>
+      <w:r>
+        <w:rPr>
+          <w:iCs/>
+        </w:rPr>
+        <w:t>1977-1996, and</w:t>
+      </w:r>
+      <w:proofErr w:type="gramEnd"/>
+      <w:r>
+        <w:rPr>
+          <w:iCs/>
+        </w:rPr>
+        <w:t xml:space="preserve"> </w:t>
       </w:r>
       <w:r>
         <w:rPr>
@@ -3926,7 +4863,23 @@
           <w:i/>
           <w:iCs/>
         </w:rPr>
-        <w:t xml:space="preserve">C. baileyi </w:t>
+        <w:t xml:space="preserve">C. </w:t>
+      </w:r>
+      <w:proofErr w:type="spellStart"/>
+      <w:r>
+        <w:rPr>
+          <w:i/>
+          <w:iCs/>
+        </w:rPr>
+        <w:t>baileyi</w:t>
+      </w:r>
+      <w:proofErr w:type="spellEnd"/>
+      <w:r>
+        <w:rPr>
+          <w:i/>
+          <w:iCs/>
+        </w:rPr>
+        <w:t xml:space="preserve"> </w:t>
       </w:r>
       <w:r>
         <w:t>and kangaroo rats from specializing on precisely the same habitats</w:t>
@@ -3939,7 +4892,23 @@
           <w:i/>
           <w:iCs/>
         </w:rPr>
-        <w:t xml:space="preserve">C. baileyi </w:t>
+        <w:t xml:space="preserve">C. </w:t>
+      </w:r>
+      <w:proofErr w:type="spellStart"/>
+      <w:r>
+        <w:rPr>
+          <w:i/>
+          <w:iCs/>
+        </w:rPr>
+        <w:t>baileyi</w:t>
+      </w:r>
+      <w:proofErr w:type="spellEnd"/>
+      <w:r>
+        <w:rPr>
+          <w:i/>
+          <w:iCs/>
+        </w:rPr>
+        <w:t xml:space="preserve"> </w:t>
       </w:r>
       <w:r>
         <w:t xml:space="preserve">may be </w:t>
@@ -3971,6 +4940,7 @@
         </w:rPr>
         <w:t xml:space="preserve">C. </w:t>
       </w:r>
+      <w:proofErr w:type="spellStart"/>
       <w:r>
         <w:rPr>
           <w:i/>
@@ -3978,6 +4948,7 @@
         <w:lastRenderedPageBreak/>
         <w:t>baileyi</w:t>
       </w:r>
+      <w:proofErr w:type="spellEnd"/>
       <w:r>
         <w:rPr>
           <w:i/>
@@ -4024,7 +4995,21 @@
         <w:rPr>
           <w:iCs/>
         </w:rPr>
-        <w:t>Rosenzweig and Winakur 1969; Price 1978</w:t>
+        <w:t xml:space="preserve">Rosenzweig and </w:t>
+      </w:r>
+      <w:proofErr w:type="spellStart"/>
+      <w:r>
+        <w:rPr>
+          <w:iCs/>
+        </w:rPr>
+        <w:t>Winakur</w:t>
+      </w:r>
+      <w:proofErr w:type="spellEnd"/>
+      <w:r>
+        <w:rPr>
+          <w:iCs/>
+        </w:rPr>
+        <w:t xml:space="preserve"> 1969; Price 1978</w:t>
       </w:r>
       <w:r>
         <w:rPr>
@@ -4048,7 +5033,21 @@
         <w:rPr>
           <w:i/>
         </w:rPr>
-        <w:t xml:space="preserve">C. baileyi </w:t>
+        <w:t xml:space="preserve">C. </w:t>
+      </w:r>
+      <w:proofErr w:type="spellStart"/>
+      <w:r>
+        <w:rPr>
+          <w:i/>
+        </w:rPr>
+        <w:t>baileyi</w:t>
+      </w:r>
+      <w:proofErr w:type="spellEnd"/>
+      <w:r>
+        <w:rPr>
+          <w:i/>
+        </w:rPr>
+        <w:t xml:space="preserve"> </w:t>
       </w:r>
       <w:r>
         <w:rPr>
@@ -4189,13 +5188,27 @@
         <w:rPr>
           <w:i/>
         </w:rPr>
-        <w:t>C. baileyi</w:t>
-      </w:r>
-      <w:r>
-        <w:rPr>
-          <w:iCs/>
-        </w:rPr>
-        <w:t>’s decline at</w:t>
+        <w:t xml:space="preserve">C. </w:t>
+      </w:r>
+      <w:proofErr w:type="spellStart"/>
+      <w:r>
+        <w:rPr>
+          <w:i/>
+        </w:rPr>
+        <w:t>baileyi</w:t>
+      </w:r>
+      <w:r>
+        <w:rPr>
+          <w:iCs/>
+        </w:rPr>
+        <w:t>’s</w:t>
+      </w:r>
+      <w:proofErr w:type="spellEnd"/>
+      <w:r>
+        <w:rPr>
+          <w:iCs/>
+        </w:rPr>
+        <w:t xml:space="preserve"> decline at</w:t>
       </w:r>
       <w:r>
         <w:rPr>
@@ -4213,7 +5226,21 @@
         <w:rPr>
           <w:i/>
         </w:rPr>
-        <w:t xml:space="preserve">C. baileyi </w:t>
+        <w:t xml:space="preserve">C. </w:t>
+      </w:r>
+      <w:proofErr w:type="spellStart"/>
+      <w:r>
+        <w:rPr>
+          <w:i/>
+        </w:rPr>
+        <w:t>baileyi</w:t>
+      </w:r>
+      <w:proofErr w:type="spellEnd"/>
+      <w:r>
+        <w:rPr>
+          <w:i/>
+        </w:rPr>
+        <w:t xml:space="preserve"> </w:t>
       </w:r>
       <w:r>
         <w:rPr>
@@ -4323,11 +5350,19 @@
         </w:rPr>
         <w:t xml:space="preserve"> (</w:t>
       </w:r>
-      <w:r>
-        <w:rPr>
-          <w:iCs/>
-        </w:rPr>
-        <w:t>Leibold et al. 2017</w:t>
+      <w:proofErr w:type="spellStart"/>
+      <w:r>
+        <w:rPr>
+          <w:iCs/>
+        </w:rPr>
+        <w:t>Leibold</w:t>
+      </w:r>
+      <w:proofErr w:type="spellEnd"/>
+      <w:r>
+        <w:rPr>
+          <w:iCs/>
+        </w:rPr>
+        <w:t xml:space="preserve"> et al. 2017</w:t>
       </w:r>
       <w:r>
         <w:rPr>
@@ -4363,7 +5398,21 @@
         <w:rPr>
           <w:i/>
         </w:rPr>
-        <w:t xml:space="preserve"> C. baileyi </w:t>
+        <w:t xml:space="preserve"> C. </w:t>
+      </w:r>
+      <w:proofErr w:type="spellStart"/>
+      <w:r>
+        <w:rPr>
+          <w:i/>
+        </w:rPr>
+        <w:t>baileyi</w:t>
+      </w:r>
+      <w:proofErr w:type="spellEnd"/>
+      <w:r>
+        <w:rPr>
+          <w:i/>
+        </w:rPr>
+        <w:t xml:space="preserve"> </w:t>
       </w:r>
       <w:r>
         <w:rPr>
@@ -4400,8 +5449,17 @@
           <w:i/>
           <w:iCs/>
         </w:rPr>
-        <w:t>C. baileyi</w:t>
-      </w:r>
+        <w:t xml:space="preserve">C. </w:t>
+      </w:r>
+      <w:proofErr w:type="spellStart"/>
+      <w:r>
+        <w:rPr>
+          <w:i/>
+          <w:iCs/>
+        </w:rPr>
+        <w:t>baileyi</w:t>
+      </w:r>
+      <w:proofErr w:type="spellEnd"/>
       <w:r>
         <w:t xml:space="preserve"> remains </w:t>
       </w:r>
@@ -4436,15 +5494,32 @@
         <w:t>species</w:t>
       </w:r>
       <w:r>
-        <w:t xml:space="preserve"> similar to </w:t>
-      </w:r>
-      <w:r>
-        <w:rPr>
-          <w:i/>
-          <w:iCs/>
-        </w:rPr>
-        <w:t>C. baileyi</w:t>
-      </w:r>
+        <w:t xml:space="preserve"> </w:t>
+      </w:r>
+      <w:proofErr w:type="gramStart"/>
+      <w:r>
+        <w:t>similar to</w:t>
+      </w:r>
+      <w:proofErr w:type="gramEnd"/>
+      <w:r>
+        <w:t xml:space="preserve"> </w:t>
+      </w:r>
+      <w:r>
+        <w:rPr>
+          <w:i/>
+          <w:iCs/>
+        </w:rPr>
+        <w:t xml:space="preserve">C. </w:t>
+      </w:r>
+      <w:proofErr w:type="spellStart"/>
+      <w:r>
+        <w:rPr>
+          <w:i/>
+          <w:iCs/>
+        </w:rPr>
+        <w:t>baileyi</w:t>
+      </w:r>
+      <w:proofErr w:type="spellEnd"/>
       <w:r>
         <w:t xml:space="preserve">, but better </w:t>
       </w:r>
@@ -4490,8 +5565,21 @@
       <w:r>
         <w:t xml:space="preserve"> (</w:t>
       </w:r>
-      <w:r>
-        <w:t>Kelt 2015; Leibold et al. 2017</w:t>
+      <w:proofErr w:type="spellStart"/>
+      <w:r>
+        <w:t>Kelt</w:t>
+      </w:r>
+      <w:proofErr w:type="spellEnd"/>
+      <w:r>
+        <w:t xml:space="preserve"> 2015; </w:t>
+      </w:r>
+      <w:proofErr w:type="spellStart"/>
+      <w:r>
+        <w:t>Leibold</w:t>
+      </w:r>
+      <w:proofErr w:type="spellEnd"/>
+      <w:r>
+        <w:t xml:space="preserve"> et al. 2017</w:t>
       </w:r>
       <w:r>
         <w:t>)</w:t>
@@ -4519,7 +5607,15 @@
         <w:t>Particularly as ecosystems globally move into novel climatic spaces and experience accelerating rates of species loss and turnover (</w:t>
       </w:r>
       <w:r>
-        <w:t>Williams and Jackson 2007; Dornelas et al. 2014</w:t>
+        <w:t xml:space="preserve">Williams and Jackson 2007; </w:t>
+      </w:r>
+      <w:proofErr w:type="spellStart"/>
+      <w:r>
+        <w:t>Dornelas</w:t>
+      </w:r>
+      <w:proofErr w:type="spellEnd"/>
+      <w:r>
+        <w:t xml:space="preserve"> et al. 2014</w:t>
       </w:r>
       <w:r>
         <w:t xml:space="preserve">), </w:t>
@@ -4593,13 +5689,34 @@
         <w:t xml:space="preserve"> 2001</w:t>
       </w:r>
       <w:r>
-        <w:t>, Houlahan</w:t>
-      </w:r>
+        <w:t xml:space="preserve">, </w:t>
+      </w:r>
+      <w:proofErr w:type="spellStart"/>
+      <w:r>
+        <w:t>Houlahan</w:t>
+      </w:r>
+      <w:proofErr w:type="spellEnd"/>
       <w:r>
         <w:t xml:space="preserve"> et al. 2007</w:t>
       </w:r>
       <w:r>
-        <w:t>, Vasseur and Gaedke 2007</w:t>
+        <w:t xml:space="preserve">, </w:t>
+      </w:r>
+      <w:proofErr w:type="spellStart"/>
+      <w:r>
+        <w:t>Vasseur</w:t>
+      </w:r>
+      <w:proofErr w:type="spellEnd"/>
+      <w:r>
+        <w:t xml:space="preserve"> and </w:t>
+      </w:r>
+      <w:proofErr w:type="spellStart"/>
+      <w:r>
+        <w:t>Gaedke</w:t>
+      </w:r>
+      <w:proofErr w:type="spellEnd"/>
+      <w:r>
+        <w:t xml:space="preserve"> 2007</w:t>
       </w:r>
       <w:r>
         <w:t>)</w:t>
@@ -4635,10 +5752,26 @@
         <w:t>level</w:t>
       </w:r>
       <w:r>
-        <w:t xml:space="preserve"> (Van Valen 1973</w:t>
-      </w:r>
-      <w:r>
-        <w:t>, Leibold et al. 2017</w:t>
+        <w:t xml:space="preserve"> (Van </w:t>
+      </w:r>
+      <w:proofErr w:type="spellStart"/>
+      <w:r>
+        <w:t>Valen</w:t>
+      </w:r>
+      <w:proofErr w:type="spellEnd"/>
+      <w:r>
+        <w:t xml:space="preserve"> 1973</w:t>
+      </w:r>
+      <w:r>
+        <w:t xml:space="preserve">, </w:t>
+      </w:r>
+      <w:proofErr w:type="spellStart"/>
+      <w:r>
+        <w:t>Leibold</w:t>
+      </w:r>
+      <w:proofErr w:type="spellEnd"/>
+      <w:r>
+        <w:t xml:space="preserve"> et al. 2017</w:t>
       </w:r>
       <w:r>
         <w:t xml:space="preserve">), in which compensation occurs as species </w:t>
@@ -4665,7 +5798,15 @@
         <w:t>, data</w:t>
       </w:r>
       <w:r>
-        <w:t xml:space="preserve"> (Houlahan et al 2007)</w:t>
+        <w:t xml:space="preserve"> (</w:t>
+      </w:r>
+      <w:proofErr w:type="spellStart"/>
+      <w:r>
+        <w:t>Houlahan</w:t>
+      </w:r>
+      <w:proofErr w:type="spellEnd"/>
+      <w:r>
+        <w:t xml:space="preserve"> et al 2007)</w:t>
       </w:r>
       <w:r>
         <w:t xml:space="preserve">. </w:t>
@@ -4751,10 +5892,18 @@
         <w:t xml:space="preserve">in part </w:t>
       </w:r>
       <w:r>
-        <w:t xml:space="preserve">by NSF grants No. []. SKME </w:t>
-      </w:r>
-      <w:r>
-        <w:t xml:space="preserve"> [].</w:t>
+        <w:t xml:space="preserve">by NSF grants No. []. </w:t>
+      </w:r>
+      <w:proofErr w:type="gramStart"/>
+      <w:r>
+        <w:t xml:space="preserve">SKME </w:t>
+      </w:r>
+      <w:r>
+        <w:t xml:space="preserve"> [</w:t>
+      </w:r>
+      <w:proofErr w:type="gramEnd"/>
+      <w:r>
+        <w:t>].</w:t>
       </w:r>
     </w:p>
     <w:p>
@@ -4774,12 +5923,37 @@
           <w:rFonts w:eastAsiaTheme="minorHAnsi"/>
         </w:rPr>
       </w:pPr>
-      <w:r>
-        <w:rPr>
-          <w:rStyle w:val="SubtleReference"/>
-          <w:rFonts w:eastAsiaTheme="minorHAnsi"/>
-        </w:rPr>
-        <w:t>Beguería, S., and S. M. Vicente-Serrano. 2017. SPEI: Calculation of the Standardised Precipitation-Evapotranspiration Index.</w:t>
+      <w:proofErr w:type="spellStart"/>
+      <w:r>
+        <w:rPr>
+          <w:rStyle w:val="SubtleReference"/>
+          <w:rFonts w:eastAsiaTheme="minorHAnsi"/>
+        </w:rPr>
+        <w:t>Beguería</w:t>
+      </w:r>
+      <w:proofErr w:type="spellEnd"/>
+      <w:r>
+        <w:rPr>
+          <w:rStyle w:val="SubtleReference"/>
+          <w:rFonts w:eastAsiaTheme="minorHAnsi"/>
+        </w:rPr>
+        <w:t xml:space="preserve">, S., and S. M. Vicente-Serrano. 2017. SPEI: Calculation of the </w:t>
+      </w:r>
+      <w:proofErr w:type="spellStart"/>
+      <w:r>
+        <w:rPr>
+          <w:rStyle w:val="SubtleReference"/>
+          <w:rFonts w:eastAsiaTheme="minorHAnsi"/>
+        </w:rPr>
+        <w:t>Standardised</w:t>
+      </w:r>
+      <w:proofErr w:type="spellEnd"/>
+      <w:r>
+        <w:rPr>
+          <w:rStyle w:val="SubtleReference"/>
+          <w:rFonts w:eastAsiaTheme="minorHAnsi"/>
+        </w:rPr>
+        <w:t xml:space="preserve"> Precipitation-Evapotranspiration Index.</w:t>
       </w:r>
     </w:p>
     <w:p>
@@ -4795,7 +5969,23 @@
           <w:rStyle w:val="SubtleReference"/>
           <w:rFonts w:eastAsiaTheme="minorHAnsi"/>
         </w:rPr>
-        <w:t>Brown, J. H., T. J. Valone, and C. G. Curtin. 1997. Reorganization of an arid ecosystem in response to recent climate change. Proceedings of the National Academy of Sciences 94:9729–9733.</w:t>
+        <w:t xml:space="preserve">Brown, J. H., T. J. </w:t>
+      </w:r>
+      <w:proofErr w:type="spellStart"/>
+      <w:r>
+        <w:rPr>
+          <w:rStyle w:val="SubtleReference"/>
+          <w:rFonts w:eastAsiaTheme="minorHAnsi"/>
+        </w:rPr>
+        <w:t>Valone</w:t>
+      </w:r>
+      <w:proofErr w:type="spellEnd"/>
+      <w:r>
+        <w:rPr>
+          <w:rStyle w:val="SubtleReference"/>
+          <w:rFonts w:eastAsiaTheme="minorHAnsi"/>
+        </w:rPr>
+        <w:t>, and C. G. Curtin. 1997. Reorganization of an arid ecosystem in response to recent climate change. Proceedings of the National Academy of Sciences 94:9729–9733.</w:t>
       </w:r>
     </w:p>
     <w:p>
@@ -4811,7 +6001,39 @@
           <w:rStyle w:val="SubtleReference"/>
           <w:rFonts w:eastAsiaTheme="minorHAnsi"/>
         </w:rPr>
-        <w:t>Cárdenas, P. A., E. Christensen, S. K. M. Ernest, D. C. Lightfoot, R. L. Schooley, P. Stapp, and J. A. Rudgers. 2021. Declines in rodent abundance and diversity track regional climate variability in North American drylands. Global Change Biology:gcb.15672.</w:t>
+        <w:t xml:space="preserve">Cárdenas, P. A., E. Christensen, S. K. M. Ernest, D. C. Lightfoot, R. L. Schooley, P. Stapp, and J. A. </w:t>
+      </w:r>
+      <w:proofErr w:type="spellStart"/>
+      <w:r>
+        <w:rPr>
+          <w:rStyle w:val="SubtleReference"/>
+          <w:rFonts w:eastAsiaTheme="minorHAnsi"/>
+        </w:rPr>
+        <w:t>Rudgers</w:t>
+      </w:r>
+      <w:proofErr w:type="spellEnd"/>
+      <w:r>
+        <w:rPr>
+          <w:rStyle w:val="SubtleReference"/>
+          <w:rFonts w:eastAsiaTheme="minorHAnsi"/>
+        </w:rPr>
+        <w:t xml:space="preserve">. 2021. Declines in rodent abundance and diversity track regional climate variability in North American drylands. Global Change </w:t>
+      </w:r>
+      <w:proofErr w:type="gramStart"/>
+      <w:r>
+        <w:rPr>
+          <w:rStyle w:val="SubtleReference"/>
+          <w:rFonts w:eastAsiaTheme="minorHAnsi"/>
+        </w:rPr>
+        <w:t>Biology:gcb</w:t>
+      </w:r>
+      <w:proofErr w:type="gramEnd"/>
+      <w:r>
+        <w:rPr>
+          <w:rStyle w:val="SubtleReference"/>
+          <w:rFonts w:eastAsiaTheme="minorHAnsi"/>
+        </w:rPr>
+        <w:t>.15672.</w:t>
       </w:r>
     </w:p>
     <w:p>
@@ -4875,7 +6097,87 @@
           <w:rStyle w:val="SubtleReference"/>
           <w:rFonts w:eastAsiaTheme="minorHAnsi"/>
         </w:rPr>
-        <w:t>Christensen, E. M., G. M. Yenni, H. Ye, J. L. Simonis, E. K. Bledsoe, R. M. Diaz, S. D. Taylor, E. P. White, and S. K. M. Ernest. 2019. portalr: an R package for summarizing and using the Portal Project Data. Journal of Open Source Software 4:1098.</w:t>
+        <w:t xml:space="preserve">Christensen, E. M., G. M. </w:t>
+      </w:r>
+      <w:proofErr w:type="spellStart"/>
+      <w:r>
+        <w:rPr>
+          <w:rStyle w:val="SubtleReference"/>
+          <w:rFonts w:eastAsiaTheme="minorHAnsi"/>
+        </w:rPr>
+        <w:t>Yenni</w:t>
+      </w:r>
+      <w:proofErr w:type="spellEnd"/>
+      <w:r>
+        <w:rPr>
+          <w:rStyle w:val="SubtleReference"/>
+          <w:rFonts w:eastAsiaTheme="minorHAnsi"/>
+        </w:rPr>
+        <w:t xml:space="preserve">, H. Ye, J. L. </w:t>
+      </w:r>
+      <w:proofErr w:type="spellStart"/>
+      <w:r>
+        <w:rPr>
+          <w:rStyle w:val="SubtleReference"/>
+          <w:rFonts w:eastAsiaTheme="minorHAnsi"/>
+        </w:rPr>
+        <w:t>Simonis</w:t>
+      </w:r>
+      <w:proofErr w:type="spellEnd"/>
+      <w:r>
+        <w:rPr>
+          <w:rStyle w:val="SubtleReference"/>
+          <w:rFonts w:eastAsiaTheme="minorHAnsi"/>
+        </w:rPr>
+        <w:t xml:space="preserve">, E. K. Bledsoe, R. M. Diaz, S. D. Taylor, E. P. White, and S. K. M. Ernest. 2019. </w:t>
+      </w:r>
+      <w:proofErr w:type="spellStart"/>
+      <w:r>
+        <w:rPr>
+          <w:rStyle w:val="SubtleReference"/>
+          <w:rFonts w:eastAsiaTheme="minorHAnsi"/>
+        </w:rPr>
+        <w:t>portalr</w:t>
+      </w:r>
+      <w:proofErr w:type="spellEnd"/>
+      <w:r>
+        <w:rPr>
+          <w:rStyle w:val="SubtleReference"/>
+          <w:rFonts w:eastAsiaTheme="minorHAnsi"/>
+        </w:rPr>
+        <w:t xml:space="preserve">: </w:t>
+      </w:r>
+      <w:proofErr w:type="gramStart"/>
+      <w:r>
+        <w:rPr>
+          <w:rStyle w:val="SubtleReference"/>
+          <w:rFonts w:eastAsiaTheme="minorHAnsi"/>
+        </w:rPr>
+        <w:t>an</w:t>
+      </w:r>
+      <w:proofErr w:type="gramEnd"/>
+      <w:r>
+        <w:rPr>
+          <w:rStyle w:val="SubtleReference"/>
+          <w:rFonts w:eastAsiaTheme="minorHAnsi"/>
+        </w:rPr>
+        <w:t xml:space="preserve"> R package for summarizing and using the Portal Project Data. Journal of </w:t>
+      </w:r>
+      <w:proofErr w:type="gramStart"/>
+      <w:r>
+        <w:rPr>
+          <w:rStyle w:val="SubtleReference"/>
+          <w:rFonts w:eastAsiaTheme="minorHAnsi"/>
+        </w:rPr>
+        <w:t>Open Source</w:t>
+      </w:r>
+      <w:proofErr w:type="gramEnd"/>
+      <w:r>
+        <w:rPr>
+          <w:rStyle w:val="SubtleReference"/>
+          <w:rFonts w:eastAsiaTheme="minorHAnsi"/>
+        </w:rPr>
+        <w:t xml:space="preserve"> Software 4:1098.</w:t>
       </w:r>
     </w:p>
     <w:p>
@@ -4886,12 +6188,53 @@
           <w:rFonts w:eastAsiaTheme="minorHAnsi"/>
         </w:rPr>
       </w:pPr>
-      <w:r>
-        <w:rPr>
-          <w:rStyle w:val="SubtleReference"/>
-          <w:rFonts w:eastAsiaTheme="minorHAnsi"/>
-        </w:rPr>
-        <w:t>Dornelas, M., N. J. Gotelli, B. McGill, H. Shimadzu, F. Moyes, C. Sievers, and A. E. Magurran. 2014. Assemblage Time Series Reveal Biodiversity Change but Not Systematic Loss. Science 344:296–299.</w:t>
+      <w:proofErr w:type="spellStart"/>
+      <w:r>
+        <w:rPr>
+          <w:rStyle w:val="SubtleReference"/>
+          <w:rFonts w:eastAsiaTheme="minorHAnsi"/>
+        </w:rPr>
+        <w:t>Dornelas</w:t>
+      </w:r>
+      <w:proofErr w:type="spellEnd"/>
+      <w:r>
+        <w:rPr>
+          <w:rStyle w:val="SubtleReference"/>
+          <w:rFonts w:eastAsiaTheme="minorHAnsi"/>
+        </w:rPr>
+        <w:t xml:space="preserve">, M., N. J. </w:t>
+      </w:r>
+      <w:proofErr w:type="spellStart"/>
+      <w:r>
+        <w:rPr>
+          <w:rStyle w:val="SubtleReference"/>
+          <w:rFonts w:eastAsiaTheme="minorHAnsi"/>
+        </w:rPr>
+        <w:t>Gotelli</w:t>
+      </w:r>
+      <w:proofErr w:type="spellEnd"/>
+      <w:r>
+        <w:rPr>
+          <w:rStyle w:val="SubtleReference"/>
+          <w:rFonts w:eastAsiaTheme="minorHAnsi"/>
+        </w:rPr>
+        <w:t xml:space="preserve">, B. McGill, H. Shimadzu, F. Moyes, C. Sievers, and A. E. </w:t>
+      </w:r>
+      <w:proofErr w:type="spellStart"/>
+      <w:r>
+        <w:rPr>
+          <w:rStyle w:val="SubtleReference"/>
+          <w:rFonts w:eastAsiaTheme="minorHAnsi"/>
+        </w:rPr>
+        <w:t>Magurran</w:t>
+      </w:r>
+      <w:proofErr w:type="spellEnd"/>
+      <w:r>
+        <w:rPr>
+          <w:rStyle w:val="SubtleReference"/>
+          <w:rFonts w:eastAsiaTheme="minorHAnsi"/>
+        </w:rPr>
+        <w:t>. 2014. Assemblage Time Series Reveal Biodiversity Change but Not Systematic Loss. Science 344:296–299.</w:t>
       </w:r>
     </w:p>
     <w:p>
@@ -4924,7 +6267,39 @@
           <w:rStyle w:val="SubtleReference"/>
           <w:rFonts w:eastAsiaTheme="minorHAnsi"/>
         </w:rPr>
-        <w:t>Ernest, S. K. M., J. H. Brown, K. M. Thibault, E. P. White, and J. R. Goheen. 2008. Zero Sum, the Niche, and Metacommunities: Long‐Term Dynamics of Community Assembly. The American Naturalist 172:E257–E269.</w:t>
+        <w:t xml:space="preserve">Ernest, S. K. M., J. H. Brown, K. M. Thibault, E. P. White, and J. R. </w:t>
+      </w:r>
+      <w:proofErr w:type="spellStart"/>
+      <w:r>
+        <w:rPr>
+          <w:rStyle w:val="SubtleReference"/>
+          <w:rFonts w:eastAsiaTheme="minorHAnsi"/>
+        </w:rPr>
+        <w:t>Goheen</w:t>
+      </w:r>
+      <w:proofErr w:type="spellEnd"/>
+      <w:r>
+        <w:rPr>
+          <w:rStyle w:val="SubtleReference"/>
+          <w:rFonts w:eastAsiaTheme="minorHAnsi"/>
+        </w:rPr>
+        <w:t xml:space="preserve">. 2008. Zero Sum, the Niche, and Metacommunities: Long‐Term Dynamics of Community Assembly. The American Naturalist </w:t>
+      </w:r>
+      <w:proofErr w:type="gramStart"/>
+      <w:r>
+        <w:rPr>
+          <w:rStyle w:val="SubtleReference"/>
+          <w:rFonts w:eastAsiaTheme="minorHAnsi"/>
+        </w:rPr>
+        <w:t>172:E</w:t>
+      </w:r>
+      <w:proofErr w:type="gramEnd"/>
+      <w:r>
+        <w:rPr>
+          <w:rStyle w:val="SubtleReference"/>
+          <w:rFonts w:eastAsiaTheme="minorHAnsi"/>
+        </w:rPr>
+        <w:t>257–E269.</w:t>
       </w:r>
     </w:p>
     <w:p>
@@ -4940,7 +6315,23 @@
           <w:rStyle w:val="SubtleReference"/>
           <w:rFonts w:eastAsiaTheme="minorHAnsi"/>
         </w:rPr>
-        <w:t>Ernest, S. K. M., E. P. White, and J. H. Brown. 2009. Changes in a tropical forest support metabolic zero-sum dynamics. Ecology Letters 12:507–515.</w:t>
+        <w:t xml:space="preserve">Ernest, S. K. M., E. P. White, and J. H. Brown. 2009. Changes in a tropical forest support </w:t>
+      </w:r>
+      <w:proofErr w:type="gramStart"/>
+      <w:r>
+        <w:rPr>
+          <w:rStyle w:val="SubtleReference"/>
+          <w:rFonts w:eastAsiaTheme="minorHAnsi"/>
+        </w:rPr>
+        <w:t>metabolic zero-sum dynamics</w:t>
+      </w:r>
+      <w:proofErr w:type="gramEnd"/>
+      <w:r>
+        <w:rPr>
+          <w:rStyle w:val="SubtleReference"/>
+          <w:rFonts w:eastAsiaTheme="minorHAnsi"/>
+        </w:rPr>
+        <w:t>. Ecology Letters 12:507–515.</w:t>
       </w:r>
     </w:p>
     <w:p>
@@ -4977,7 +6368,23 @@
           <w:rStyle w:val="SubtleReference"/>
           <w:rFonts w:eastAsiaTheme="minorHAnsi"/>
         </w:rPr>
-        <w:t>. 2018. The Portal Project: a long-term study of a Chihuahuan desert ecosystem. bioRxiv:332783.</w:t>
+        <w:t xml:space="preserve">. 2018. The Portal Project: a long-term study of a </w:t>
+      </w:r>
+      <w:proofErr w:type="spellStart"/>
+      <w:r>
+        <w:rPr>
+          <w:rStyle w:val="SubtleReference"/>
+          <w:rFonts w:eastAsiaTheme="minorHAnsi"/>
+        </w:rPr>
+        <w:t>Chihuahuan</w:t>
+      </w:r>
+      <w:proofErr w:type="spellEnd"/>
+      <w:r>
+        <w:rPr>
+          <w:rStyle w:val="SubtleReference"/>
+          <w:rFonts w:eastAsiaTheme="minorHAnsi"/>
+        </w:rPr>
+        <w:t xml:space="preserve"> desert ecosystem. bioRxiv:332783.</w:t>
       </w:r>
     </w:p>
     <w:p>
@@ -4993,7 +6400,71 @@
           <w:rStyle w:val="SubtleReference"/>
           <w:rFonts w:eastAsiaTheme="minorHAnsi"/>
         </w:rPr>
-        <w:t>Fetzer, I., K. Johst, R. Schäwe, T. Banitz, H. Harms, and A. Chatzinotas. 2015. The extent of functional redundancy changes as species’ roles shift in different environments. Proceedings of the National Academy of Sciences 112:14888–14893.</w:t>
+        <w:t xml:space="preserve">Fetzer, I., K. </w:t>
+      </w:r>
+      <w:proofErr w:type="spellStart"/>
+      <w:r>
+        <w:rPr>
+          <w:rStyle w:val="SubtleReference"/>
+          <w:rFonts w:eastAsiaTheme="minorHAnsi"/>
+        </w:rPr>
+        <w:t>Johst</w:t>
+      </w:r>
+      <w:proofErr w:type="spellEnd"/>
+      <w:r>
+        <w:rPr>
+          <w:rStyle w:val="SubtleReference"/>
+          <w:rFonts w:eastAsiaTheme="minorHAnsi"/>
+        </w:rPr>
+        <w:t xml:space="preserve">, R. </w:t>
+      </w:r>
+      <w:proofErr w:type="spellStart"/>
+      <w:r>
+        <w:rPr>
+          <w:rStyle w:val="SubtleReference"/>
+          <w:rFonts w:eastAsiaTheme="minorHAnsi"/>
+        </w:rPr>
+        <w:t>Schäwe</w:t>
+      </w:r>
+      <w:proofErr w:type="spellEnd"/>
+      <w:r>
+        <w:rPr>
+          <w:rStyle w:val="SubtleReference"/>
+          <w:rFonts w:eastAsiaTheme="minorHAnsi"/>
+        </w:rPr>
+        <w:t xml:space="preserve">, T. </w:t>
+      </w:r>
+      <w:proofErr w:type="spellStart"/>
+      <w:r>
+        <w:rPr>
+          <w:rStyle w:val="SubtleReference"/>
+          <w:rFonts w:eastAsiaTheme="minorHAnsi"/>
+        </w:rPr>
+        <w:t>Banitz</w:t>
+      </w:r>
+      <w:proofErr w:type="spellEnd"/>
+      <w:r>
+        <w:rPr>
+          <w:rStyle w:val="SubtleReference"/>
+          <w:rFonts w:eastAsiaTheme="minorHAnsi"/>
+        </w:rPr>
+        <w:t xml:space="preserve">, H. Harms, and A. </w:t>
+      </w:r>
+      <w:proofErr w:type="spellStart"/>
+      <w:r>
+        <w:rPr>
+          <w:rStyle w:val="SubtleReference"/>
+          <w:rFonts w:eastAsiaTheme="minorHAnsi"/>
+        </w:rPr>
+        <w:t>Chatzinotas</w:t>
+      </w:r>
+      <w:proofErr w:type="spellEnd"/>
+      <w:r>
+        <w:rPr>
+          <w:rStyle w:val="SubtleReference"/>
+          <w:rFonts w:eastAsiaTheme="minorHAnsi"/>
+        </w:rPr>
+        <w:t>. 2015. The extent of functional redundancy changes as species’ roles shift in different environments. Proceedings of the National Academy of Sciences 112:14888–14893.</w:t>
       </w:r>
     </w:p>
     <w:p>
@@ -5004,12 +6475,37 @@
           <w:rFonts w:eastAsiaTheme="minorHAnsi"/>
         </w:rPr>
       </w:pPr>
-      <w:r>
-        <w:rPr>
-          <w:rStyle w:val="SubtleReference"/>
-          <w:rFonts w:eastAsiaTheme="minorHAnsi"/>
-        </w:rPr>
-        <w:t>Heske, E. J., J. H. Brown, and S. Mistry. 1994. Long-Term Experimental Study of a Chihuahuan Desert Rodent Community: 13 Years of Competition. Ecology 75:438–445.</w:t>
+      <w:proofErr w:type="spellStart"/>
+      <w:r>
+        <w:rPr>
+          <w:rStyle w:val="SubtleReference"/>
+          <w:rFonts w:eastAsiaTheme="minorHAnsi"/>
+        </w:rPr>
+        <w:t>Heske</w:t>
+      </w:r>
+      <w:proofErr w:type="spellEnd"/>
+      <w:r>
+        <w:rPr>
+          <w:rStyle w:val="SubtleReference"/>
+          <w:rFonts w:eastAsiaTheme="minorHAnsi"/>
+        </w:rPr>
+        <w:t xml:space="preserve">, E. J., J. H. Brown, and S. Mistry. 1994. Long-Term Experimental Study of a </w:t>
+      </w:r>
+      <w:proofErr w:type="spellStart"/>
+      <w:r>
+        <w:rPr>
+          <w:rStyle w:val="SubtleReference"/>
+          <w:rFonts w:eastAsiaTheme="minorHAnsi"/>
+        </w:rPr>
+        <w:t>Chihuahuan</w:t>
+      </w:r>
+      <w:proofErr w:type="spellEnd"/>
+      <w:r>
+        <w:rPr>
+          <w:rStyle w:val="SubtleReference"/>
+          <w:rFonts w:eastAsiaTheme="minorHAnsi"/>
+        </w:rPr>
+        <w:t xml:space="preserve"> Desert Rodent Community: 13 Years of Competition. Ecology 75:438–445.</w:t>
       </w:r>
     </w:p>
     <w:p>
@@ -5020,12 +6516,85 @@
           <w:rFonts w:eastAsiaTheme="minorHAnsi"/>
         </w:rPr>
       </w:pPr>
-      <w:r>
-        <w:rPr>
-          <w:rStyle w:val="SubtleReference"/>
-          <w:rFonts w:eastAsiaTheme="minorHAnsi"/>
-        </w:rPr>
-        <w:t>Houlahan, J. E., D. J. Currie, K. Cottenie, G. S. Cumming, S. K. M. Ernest, C. S. Findlay, S. D. Fuhlendorf, R. D. Stevens, T. J. Willis, I. P. Woiwod, and S. M. Wondzell. 2007. Compensatory dynamics are rare in natural ecological communities. Proceedings of the National Academy of Sciences. 104(9): 3273-3277.</w:t>
+      <w:proofErr w:type="spellStart"/>
+      <w:r>
+        <w:rPr>
+          <w:rStyle w:val="SubtleReference"/>
+          <w:rFonts w:eastAsiaTheme="minorHAnsi"/>
+        </w:rPr>
+        <w:t>Houlahan</w:t>
+      </w:r>
+      <w:proofErr w:type="spellEnd"/>
+      <w:r>
+        <w:rPr>
+          <w:rStyle w:val="SubtleReference"/>
+          <w:rFonts w:eastAsiaTheme="minorHAnsi"/>
+        </w:rPr>
+        <w:t xml:space="preserve">, J. E., D. J. Currie, K. </w:t>
+      </w:r>
+      <w:proofErr w:type="spellStart"/>
+      <w:r>
+        <w:rPr>
+          <w:rStyle w:val="SubtleReference"/>
+          <w:rFonts w:eastAsiaTheme="minorHAnsi"/>
+        </w:rPr>
+        <w:t>Cottenie</w:t>
+      </w:r>
+      <w:proofErr w:type="spellEnd"/>
+      <w:r>
+        <w:rPr>
+          <w:rStyle w:val="SubtleReference"/>
+          <w:rFonts w:eastAsiaTheme="minorHAnsi"/>
+        </w:rPr>
+        <w:t xml:space="preserve">, G. S. Cumming, S. K. M. Ernest, C. S. Findlay, S. D. </w:t>
+      </w:r>
+      <w:proofErr w:type="spellStart"/>
+      <w:r>
+        <w:rPr>
+          <w:rStyle w:val="SubtleReference"/>
+          <w:rFonts w:eastAsiaTheme="minorHAnsi"/>
+        </w:rPr>
+        <w:t>Fuhlendorf</w:t>
+      </w:r>
+      <w:proofErr w:type="spellEnd"/>
+      <w:r>
+        <w:rPr>
+          <w:rStyle w:val="SubtleReference"/>
+          <w:rFonts w:eastAsiaTheme="minorHAnsi"/>
+        </w:rPr>
+        <w:t xml:space="preserve">, R. D. Stevens, T. J. Willis, I. P. </w:t>
+      </w:r>
+      <w:proofErr w:type="spellStart"/>
+      <w:r>
+        <w:rPr>
+          <w:rStyle w:val="SubtleReference"/>
+          <w:rFonts w:eastAsiaTheme="minorHAnsi"/>
+        </w:rPr>
+        <w:t>Woiwod</w:t>
+      </w:r>
+      <w:proofErr w:type="spellEnd"/>
+      <w:r>
+        <w:rPr>
+          <w:rStyle w:val="SubtleReference"/>
+          <w:rFonts w:eastAsiaTheme="minorHAnsi"/>
+        </w:rPr>
+        <w:t xml:space="preserve">, and S. M. </w:t>
+      </w:r>
+      <w:proofErr w:type="spellStart"/>
+      <w:r>
+        <w:rPr>
+          <w:rStyle w:val="SubtleReference"/>
+          <w:rFonts w:eastAsiaTheme="minorHAnsi"/>
+        </w:rPr>
+        <w:t>Wondzell</w:t>
+      </w:r>
+      <w:proofErr w:type="spellEnd"/>
+      <w:r>
+        <w:rPr>
+          <w:rStyle w:val="SubtleReference"/>
+          <w:rFonts w:eastAsiaTheme="minorHAnsi"/>
+        </w:rPr>
+        <w:t>. 2007. Compensatory dynamics are rare in natural ecological communities. Proceedings of the National Academy of Sciences. 104(9): 3273-3277.</w:t>
       </w:r>
     </w:p>
     <w:p>
@@ -5052,12 +6621,21 @@
           <w:rFonts w:eastAsiaTheme="minorHAnsi"/>
         </w:rPr>
       </w:pPr>
-      <w:r>
-        <w:rPr>
-          <w:rStyle w:val="SubtleReference"/>
-          <w:rFonts w:eastAsiaTheme="minorHAnsi"/>
-        </w:rPr>
-        <w:t>Kelt, D. A. 2011. Comparative ecology of desert small mammals: a selective review of the past 30 years. Journal of Mammalogy 92:1158–1178.</w:t>
+      <w:proofErr w:type="spellStart"/>
+      <w:r>
+        <w:rPr>
+          <w:rStyle w:val="SubtleReference"/>
+          <w:rFonts w:eastAsiaTheme="minorHAnsi"/>
+        </w:rPr>
+        <w:t>Kelt</w:t>
+      </w:r>
+      <w:proofErr w:type="spellEnd"/>
+      <w:r>
+        <w:rPr>
+          <w:rStyle w:val="SubtleReference"/>
+          <w:rFonts w:eastAsiaTheme="minorHAnsi"/>
+        </w:rPr>
+        <w:t>, D. A. 2011. Comparative ecology of desert small mammals: a selective review of the past 30 years. Journal of Mammalogy 92:1158–1178.</w:t>
       </w:r>
     </w:p>
     <w:p>
@@ -5068,13 +6646,54 @@
           <w:rFonts w:eastAsiaTheme="minorHAnsi"/>
         </w:rPr>
       </w:pPr>
+      <w:proofErr w:type="spellStart"/>
       <w:r>
         <w:rPr>
           <w:rStyle w:val="SubtleReference"/>
           <w:rFonts w:eastAsiaTheme="minorHAnsi"/>
         </w:rPr>
         <w:lastRenderedPageBreak/>
-        <w:t>Kelt, D. A., J. R. Aliperti, P. L. Meserve, W. B. Milstead, M. A. Previtali, and J. R. Gutierrez. 2015. Energetic compensation is historically contingent and not supported for small mammals in South American or Asian deserts. Ecology 96:1702–1712.</w:t>
+        <w:t>Kelt</w:t>
+      </w:r>
+      <w:proofErr w:type="spellEnd"/>
+      <w:r>
+        <w:rPr>
+          <w:rStyle w:val="SubtleReference"/>
+          <w:rFonts w:eastAsiaTheme="minorHAnsi"/>
+        </w:rPr>
+        <w:t xml:space="preserve">, D. A., J. R. </w:t>
+      </w:r>
+      <w:proofErr w:type="spellStart"/>
+      <w:r>
+        <w:rPr>
+          <w:rStyle w:val="SubtleReference"/>
+          <w:rFonts w:eastAsiaTheme="minorHAnsi"/>
+        </w:rPr>
+        <w:t>Aliperti</w:t>
+      </w:r>
+      <w:proofErr w:type="spellEnd"/>
+      <w:r>
+        <w:rPr>
+          <w:rStyle w:val="SubtleReference"/>
+          <w:rFonts w:eastAsiaTheme="minorHAnsi"/>
+        </w:rPr>
+        <w:t xml:space="preserve">, P. L. Meserve, W. B. Milstead, M. A. </w:t>
+      </w:r>
+      <w:proofErr w:type="spellStart"/>
+      <w:r>
+        <w:rPr>
+          <w:rStyle w:val="SubtleReference"/>
+          <w:rFonts w:eastAsiaTheme="minorHAnsi"/>
+        </w:rPr>
+        <w:t>Previtali</w:t>
+      </w:r>
+      <w:proofErr w:type="spellEnd"/>
+      <w:r>
+        <w:rPr>
+          <w:rStyle w:val="SubtleReference"/>
+          <w:rFonts w:eastAsiaTheme="minorHAnsi"/>
+        </w:rPr>
+        <w:t>, and J. R. Gutierrez. 2015. Energetic compensation is historically contingent and not supported for small mammals in South American or Asian deserts. Ecology 96:1702–1712.</w:t>
       </w:r>
     </w:p>
     <w:p>
@@ -5085,12 +6704,21 @@
           <w:rFonts w:eastAsiaTheme="minorHAnsi"/>
         </w:rPr>
       </w:pPr>
-      <w:r>
-        <w:rPr>
-          <w:rStyle w:val="SubtleReference"/>
-          <w:rFonts w:eastAsiaTheme="minorHAnsi"/>
-        </w:rPr>
-        <w:t>Leibold, M. A., J. M. Chase, and S. K. M. Ernest. 2017. Community assembly and the functioning of ecosystems: how metacommunity processes alter ecosystems attributes. Ecology 98:909–919.</w:t>
+      <w:proofErr w:type="spellStart"/>
+      <w:r>
+        <w:rPr>
+          <w:rStyle w:val="SubtleReference"/>
+          <w:rFonts w:eastAsiaTheme="minorHAnsi"/>
+        </w:rPr>
+        <w:t>Leibold</w:t>
+      </w:r>
+      <w:proofErr w:type="spellEnd"/>
+      <w:r>
+        <w:rPr>
+          <w:rStyle w:val="SubtleReference"/>
+          <w:rFonts w:eastAsiaTheme="minorHAnsi"/>
+        </w:rPr>
+        <w:t>, M. A., J. M. Chase, and S. K. M. Ernest. 2017. Community assembly and the functioning of ecosystems: how metacommunity processes alter ecosystems attributes. Ecology 98:909–919.</w:t>
       </w:r>
     </w:p>
     <w:p>
@@ -5101,12 +6729,37 @@
           <w:rFonts w:eastAsiaTheme="minorHAnsi"/>
         </w:rPr>
       </w:pPr>
-      <w:r>
-        <w:rPr>
-          <w:rStyle w:val="SubtleReference"/>
-          <w:rFonts w:eastAsiaTheme="minorHAnsi"/>
-        </w:rPr>
-        <w:t>Lenth, R. V. 2021. emmeans: Estimated Marginal Means, aka Least-Squares Means.</w:t>
+      <w:proofErr w:type="spellStart"/>
+      <w:r>
+        <w:rPr>
+          <w:rStyle w:val="SubtleReference"/>
+          <w:rFonts w:eastAsiaTheme="minorHAnsi"/>
+        </w:rPr>
+        <w:t>Lenth</w:t>
+      </w:r>
+      <w:proofErr w:type="spellEnd"/>
+      <w:r>
+        <w:rPr>
+          <w:rStyle w:val="SubtleReference"/>
+          <w:rFonts w:eastAsiaTheme="minorHAnsi"/>
+        </w:rPr>
+        <w:t xml:space="preserve">, R. V. 2021. </w:t>
+      </w:r>
+      <w:proofErr w:type="spellStart"/>
+      <w:r>
+        <w:rPr>
+          <w:rStyle w:val="SubtleReference"/>
+          <w:rFonts w:eastAsiaTheme="minorHAnsi"/>
+        </w:rPr>
+        <w:t>emmeans</w:t>
+      </w:r>
+      <w:proofErr w:type="spellEnd"/>
+      <w:r>
+        <w:rPr>
+          <w:rStyle w:val="SubtleReference"/>
+          <w:rFonts w:eastAsiaTheme="minorHAnsi"/>
+        </w:rPr>
+        <w:t>: Estimated Marginal Means, aka Least-Squares Means.</w:t>
       </w:r>
     </w:p>
     <w:p>
@@ -5117,12 +6770,21 @@
           <w:rFonts w:eastAsiaTheme="minorHAnsi"/>
         </w:rPr>
       </w:pPr>
-      <w:r>
-        <w:rPr>
-          <w:rStyle w:val="SubtleReference"/>
-          <w:rFonts w:eastAsiaTheme="minorHAnsi"/>
-        </w:rPr>
-        <w:t>Loreau, M. 2004. Does functional redundancy exist? Oikos 104:606–611.</w:t>
+      <w:proofErr w:type="spellStart"/>
+      <w:r>
+        <w:rPr>
+          <w:rStyle w:val="SubtleReference"/>
+          <w:rFonts w:eastAsiaTheme="minorHAnsi"/>
+        </w:rPr>
+        <w:t>Loreau</w:t>
+      </w:r>
+      <w:proofErr w:type="spellEnd"/>
+      <w:r>
+        <w:rPr>
+          <w:rStyle w:val="SubtleReference"/>
+          <w:rFonts w:eastAsiaTheme="minorHAnsi"/>
+        </w:rPr>
+        <w:t>, M. 2004. Does functional redundancy exist? Oikos 104:606–611.</w:t>
       </w:r>
     </w:p>
     <w:p>
@@ -5133,12 +6795,21 @@
           <w:rFonts w:eastAsiaTheme="minorHAnsi"/>
         </w:rPr>
       </w:pPr>
-      <w:r>
-        <w:rPr>
-          <w:rStyle w:val="SubtleReference"/>
-          <w:rFonts w:eastAsiaTheme="minorHAnsi"/>
-        </w:rPr>
-        <w:t>M’Closkey, R. T. 1982. The principle of equal opportunity: a test with desert rodents. Canadian Journal of Zoology 60:1968–1972.</w:t>
+      <w:proofErr w:type="spellStart"/>
+      <w:r>
+        <w:rPr>
+          <w:rStyle w:val="SubtleReference"/>
+          <w:rFonts w:eastAsiaTheme="minorHAnsi"/>
+        </w:rPr>
+        <w:t>M’Closkey</w:t>
+      </w:r>
+      <w:proofErr w:type="spellEnd"/>
+      <w:r>
+        <w:rPr>
+          <w:rStyle w:val="SubtleReference"/>
+          <w:rFonts w:eastAsiaTheme="minorHAnsi"/>
+        </w:rPr>
+        <w:t>, R. T. 1982. The principle of equal opportunity: a test with desert rodents. Canadian Journal of Zoology 60:1968–1972.</w:t>
       </w:r>
     </w:p>
     <w:p>
@@ -5149,12 +6820,85 @@
           <w:rFonts w:eastAsiaTheme="minorHAnsi"/>
         </w:rPr>
       </w:pPr>
-      <w:r>
-        <w:rPr>
-          <w:rStyle w:val="SubtleReference"/>
-          <w:rFonts w:eastAsiaTheme="minorHAnsi"/>
-        </w:rPr>
-        <w:t>Masek, J.G., Vermote, E.F., Saleous, N., Wolfe, R., Hall, F.G., Huemmrich, F., Gao, F., Kutler, J., and Lim, T.K. (2006). A Landsat surface reflectance data set for North America, 1990-100, IEEE Geoscience and Remote Sensing Letters. 3:68-72.</w:t>
+      <w:proofErr w:type="spellStart"/>
+      <w:r>
+        <w:rPr>
+          <w:rStyle w:val="SubtleReference"/>
+          <w:rFonts w:eastAsiaTheme="minorHAnsi"/>
+        </w:rPr>
+        <w:t>Masek</w:t>
+      </w:r>
+      <w:proofErr w:type="spellEnd"/>
+      <w:r>
+        <w:rPr>
+          <w:rStyle w:val="SubtleReference"/>
+          <w:rFonts w:eastAsiaTheme="minorHAnsi"/>
+        </w:rPr>
+        <w:t xml:space="preserve">, J.G., </w:t>
+      </w:r>
+      <w:proofErr w:type="spellStart"/>
+      <w:r>
+        <w:rPr>
+          <w:rStyle w:val="SubtleReference"/>
+          <w:rFonts w:eastAsiaTheme="minorHAnsi"/>
+        </w:rPr>
+        <w:t>Vermote</w:t>
+      </w:r>
+      <w:proofErr w:type="spellEnd"/>
+      <w:r>
+        <w:rPr>
+          <w:rStyle w:val="SubtleReference"/>
+          <w:rFonts w:eastAsiaTheme="minorHAnsi"/>
+        </w:rPr>
+        <w:t xml:space="preserve">, E.F., </w:t>
+      </w:r>
+      <w:proofErr w:type="spellStart"/>
+      <w:r>
+        <w:rPr>
+          <w:rStyle w:val="SubtleReference"/>
+          <w:rFonts w:eastAsiaTheme="minorHAnsi"/>
+        </w:rPr>
+        <w:t>Saleous</w:t>
+      </w:r>
+      <w:proofErr w:type="spellEnd"/>
+      <w:r>
+        <w:rPr>
+          <w:rStyle w:val="SubtleReference"/>
+          <w:rFonts w:eastAsiaTheme="minorHAnsi"/>
+        </w:rPr>
+        <w:t xml:space="preserve">, N., Wolfe, R., Hall, F.G., </w:t>
+      </w:r>
+      <w:proofErr w:type="spellStart"/>
+      <w:r>
+        <w:rPr>
+          <w:rStyle w:val="SubtleReference"/>
+          <w:rFonts w:eastAsiaTheme="minorHAnsi"/>
+        </w:rPr>
+        <w:t>Huemmrich</w:t>
+      </w:r>
+      <w:proofErr w:type="spellEnd"/>
+      <w:r>
+        <w:rPr>
+          <w:rStyle w:val="SubtleReference"/>
+          <w:rFonts w:eastAsiaTheme="minorHAnsi"/>
+        </w:rPr>
+        <w:t xml:space="preserve">, F., Gao, F., </w:t>
+      </w:r>
+      <w:proofErr w:type="spellStart"/>
+      <w:r>
+        <w:rPr>
+          <w:rStyle w:val="SubtleReference"/>
+          <w:rFonts w:eastAsiaTheme="minorHAnsi"/>
+        </w:rPr>
+        <w:t>Kutler</w:t>
+      </w:r>
+      <w:proofErr w:type="spellEnd"/>
+      <w:r>
+        <w:rPr>
+          <w:rStyle w:val="SubtleReference"/>
+          <w:rFonts w:eastAsiaTheme="minorHAnsi"/>
+        </w:rPr>
+        <w:t>, J., and Lim, T.K. (2006). A Landsat surface reflectance data set for North America, 1990-100, IEEE Geoscience and Remote Sensing Letters. 3:68-72.</w:t>
       </w:r>
     </w:p>
     <w:p>
@@ -5170,7 +6914,39 @@
           <w:rStyle w:val="SubtleReference"/>
           <w:rFonts w:eastAsiaTheme="minorHAnsi"/>
         </w:rPr>
-        <w:t>Pinheiro, J., D. Bates, S. DebRoy, D. Sarkar, and R Core Team. 2020. nlme: Linear and Nonlinear Mixed Effects Models.</w:t>
+        <w:t xml:space="preserve">Pinheiro, J., D. Bates, S. </w:t>
+      </w:r>
+      <w:proofErr w:type="spellStart"/>
+      <w:r>
+        <w:rPr>
+          <w:rStyle w:val="SubtleReference"/>
+          <w:rFonts w:eastAsiaTheme="minorHAnsi"/>
+        </w:rPr>
+        <w:t>DebRoy</w:t>
+      </w:r>
+      <w:proofErr w:type="spellEnd"/>
+      <w:r>
+        <w:rPr>
+          <w:rStyle w:val="SubtleReference"/>
+          <w:rFonts w:eastAsiaTheme="minorHAnsi"/>
+        </w:rPr>
+        <w:t xml:space="preserve">, D. Sarkar, and R Core Team. 2020. </w:t>
+      </w:r>
+      <w:proofErr w:type="spellStart"/>
+      <w:r>
+        <w:rPr>
+          <w:rStyle w:val="SubtleReference"/>
+          <w:rFonts w:eastAsiaTheme="minorHAnsi"/>
+        </w:rPr>
+        <w:t>nlme</w:t>
+      </w:r>
+      <w:proofErr w:type="spellEnd"/>
+      <w:r>
+        <w:rPr>
+          <w:rStyle w:val="SubtleReference"/>
+          <w:rFonts w:eastAsiaTheme="minorHAnsi"/>
+        </w:rPr>
+        <w:t>: Linear and Nonlinear Mixed Effects Models.</w:t>
       </w:r>
     </w:p>
     <w:p>
@@ -5218,7 +6994,23 @@
           <w:rStyle w:val="SubtleReference"/>
           <w:rFonts w:eastAsiaTheme="minorHAnsi"/>
         </w:rPr>
-        <w:t>Rosenzweig, M. L., and J. Winakur. 1969. Population Ecology of Desert Rodent Communities: Habitats and Environmental Complexity. Ecology 50:558–572.</w:t>
+        <w:t xml:space="preserve">Rosenzweig, M. L., and J. </w:t>
+      </w:r>
+      <w:proofErr w:type="spellStart"/>
+      <w:r>
+        <w:rPr>
+          <w:rStyle w:val="SubtleReference"/>
+          <w:rFonts w:eastAsiaTheme="minorHAnsi"/>
+        </w:rPr>
+        <w:t>Winakur</w:t>
+      </w:r>
+      <w:proofErr w:type="spellEnd"/>
+      <w:r>
+        <w:rPr>
+          <w:rStyle w:val="SubtleReference"/>
+          <w:rFonts w:eastAsiaTheme="minorHAnsi"/>
+        </w:rPr>
+        <w:t>. 1969. Population Ecology of Desert Rodent Communities: Habitats and Environmental Complexity. Ecology 50:558–572.</w:t>
       </w:r>
     </w:p>
     <w:p>
@@ -5229,12 +7021,21 @@
           <w:rFonts w:eastAsiaTheme="minorHAnsi"/>
         </w:rPr>
       </w:pPr>
-      <w:r>
-        <w:rPr>
-          <w:rStyle w:val="SubtleReference"/>
-          <w:rFonts w:eastAsiaTheme="minorHAnsi"/>
-        </w:rPr>
-        <w:t>Simonis, J. L., E. M. Christensen, D. J. Harris, R. M. Diaz, H. Ye, E. P. White, and S. K. M. Ernest. 2020. LDATS: Latent Dirichlet Allocation Coupled with Time Series Analyses.</w:t>
+      <w:proofErr w:type="spellStart"/>
+      <w:r>
+        <w:rPr>
+          <w:rStyle w:val="SubtleReference"/>
+          <w:rFonts w:eastAsiaTheme="minorHAnsi"/>
+        </w:rPr>
+        <w:t>Simonis</w:t>
+      </w:r>
+      <w:proofErr w:type="spellEnd"/>
+      <w:r>
+        <w:rPr>
+          <w:rStyle w:val="SubtleReference"/>
+          <w:rFonts w:eastAsiaTheme="minorHAnsi"/>
+        </w:rPr>
+        <w:t>, J. L., E. M. Christensen, D. J. Harris, R. M. Diaz, H. Ye, E. P. White, and S. K. M. Ernest. 2020. LDATS: Latent Dirichlet Allocation Coupled with Time Series Analyses.</w:t>
       </w:r>
     </w:p>
     <w:p>
@@ -5245,13 +7046,54 @@
           <w:rFonts w:eastAsiaTheme="minorHAnsi"/>
         </w:rPr>
       </w:pPr>
+      <w:proofErr w:type="spellStart"/>
       <w:r>
         <w:rPr>
           <w:rStyle w:val="SubtleReference"/>
           <w:rFonts w:eastAsiaTheme="minorHAnsi"/>
         </w:rPr>
         <w:lastRenderedPageBreak/>
-        <w:t>Slette, I. J., A. K. Post, M. Awad, T. Even, A. Punzalan, S. Williams, M. D. Smith, and A. K. Knapp. 2019. How ecologists define drought, and why we should do better. Global Change Biology 25:3193–3200.</w:t>
+        <w:t>Slette</w:t>
+      </w:r>
+      <w:proofErr w:type="spellEnd"/>
+      <w:r>
+        <w:rPr>
+          <w:rStyle w:val="SubtleReference"/>
+          <w:rFonts w:eastAsiaTheme="minorHAnsi"/>
+        </w:rPr>
+        <w:t xml:space="preserve">, I. J., A. K. Post, M. </w:t>
+      </w:r>
+      <w:proofErr w:type="spellStart"/>
+      <w:r>
+        <w:rPr>
+          <w:rStyle w:val="SubtleReference"/>
+          <w:rFonts w:eastAsiaTheme="minorHAnsi"/>
+        </w:rPr>
+        <w:t>Awad</w:t>
+      </w:r>
+      <w:proofErr w:type="spellEnd"/>
+      <w:r>
+        <w:rPr>
+          <w:rStyle w:val="SubtleReference"/>
+          <w:rFonts w:eastAsiaTheme="minorHAnsi"/>
+        </w:rPr>
+        <w:t xml:space="preserve">, T. Even, A. </w:t>
+      </w:r>
+      <w:proofErr w:type="spellStart"/>
+      <w:r>
+        <w:rPr>
+          <w:rStyle w:val="SubtleReference"/>
+          <w:rFonts w:eastAsiaTheme="minorHAnsi"/>
+        </w:rPr>
+        <w:t>Punzalan</w:t>
+      </w:r>
+      <w:proofErr w:type="spellEnd"/>
+      <w:r>
+        <w:rPr>
+          <w:rStyle w:val="SubtleReference"/>
+          <w:rFonts w:eastAsiaTheme="minorHAnsi"/>
+        </w:rPr>
+        <w:t>, S. Williams, M. D. Smith, and A. K. Knapp. 2019. How ecologists define drought, and why we should do better. Global Change Biology 25:3193–3200.</w:t>
       </w:r>
     </w:p>
     <w:p>
@@ -5294,12 +7136,37 @@
           <w:rFonts w:eastAsiaTheme="minorHAnsi"/>
         </w:rPr>
       </w:pPr>
-      <w:r>
-        <w:rPr>
-          <w:rStyle w:val="SubtleReference"/>
-          <w:rFonts w:eastAsiaTheme="minorHAnsi"/>
-        </w:rPr>
-        <w:t>Valone, T. J., J. H. Brown, and C. L. Jacobi. 1995. Catastrophic Decline of a Desert Rodent, Dipodomys spectabilis: Insights from a Long-Term Study. Journal of Mammalogy 76:428–436.</w:t>
+      <w:proofErr w:type="spellStart"/>
+      <w:r>
+        <w:rPr>
+          <w:rStyle w:val="SubtleReference"/>
+          <w:rFonts w:eastAsiaTheme="minorHAnsi"/>
+        </w:rPr>
+        <w:t>Valone</w:t>
+      </w:r>
+      <w:proofErr w:type="spellEnd"/>
+      <w:r>
+        <w:rPr>
+          <w:rStyle w:val="SubtleReference"/>
+          <w:rFonts w:eastAsiaTheme="minorHAnsi"/>
+        </w:rPr>
+        <w:t xml:space="preserve">, T. J., J. H. Brown, and C. L. Jacobi. 1995. Catastrophic Decline of a Desert Rodent, </w:t>
+      </w:r>
+      <w:proofErr w:type="spellStart"/>
+      <w:r>
+        <w:rPr>
+          <w:rStyle w:val="SubtleReference"/>
+          <w:rFonts w:eastAsiaTheme="minorHAnsi"/>
+        </w:rPr>
+        <w:t>Dipodomys</w:t>
+      </w:r>
+      <w:proofErr w:type="spellEnd"/>
+      <w:r>
+        <w:rPr>
+          <w:rStyle w:val="SubtleReference"/>
+          <w:rFonts w:eastAsiaTheme="minorHAnsi"/>
+        </w:rPr>
+        <w:t xml:space="preserve"> spectabilis: Insights from a Long-Term Study. Journal of Mammalogy 76:428–436.</w:t>
       </w:r>
     </w:p>
     <w:p>
@@ -5315,7 +7182,23 @@
           <w:rStyle w:val="SubtleReference"/>
           <w:rFonts w:eastAsiaTheme="minorHAnsi"/>
         </w:rPr>
-        <w:t>Van Valen, L. 1973. A new evolutionary law. Evolutionary Theory 1:1–30.</w:t>
+        <w:t xml:space="preserve">Van </w:t>
+      </w:r>
+      <w:proofErr w:type="spellStart"/>
+      <w:r>
+        <w:rPr>
+          <w:rStyle w:val="SubtleReference"/>
+          <w:rFonts w:eastAsiaTheme="minorHAnsi"/>
+        </w:rPr>
+        <w:t>Valen</w:t>
+      </w:r>
+      <w:proofErr w:type="spellEnd"/>
+      <w:r>
+        <w:rPr>
+          <w:rStyle w:val="SubtleReference"/>
+          <w:rFonts w:eastAsiaTheme="minorHAnsi"/>
+        </w:rPr>
+        <w:t>, L. 1973. A new evolutionary law. Evolutionary Theory 1:1–30.</w:t>
       </w:r>
     </w:p>
     <w:p>
@@ -5326,12 +7209,37 @@
           <w:rFonts w:eastAsiaTheme="minorHAnsi"/>
         </w:rPr>
       </w:pPr>
-      <w:r>
-        <w:rPr>
-          <w:rStyle w:val="SubtleReference"/>
-          <w:rFonts w:eastAsiaTheme="minorHAnsi"/>
-        </w:rPr>
-        <w:t xml:space="preserve">Vasseur, D. A., and U. Gaedke. 2007. </w:t>
+      <w:proofErr w:type="spellStart"/>
+      <w:r>
+        <w:rPr>
+          <w:rStyle w:val="SubtleReference"/>
+          <w:rFonts w:eastAsiaTheme="minorHAnsi"/>
+        </w:rPr>
+        <w:t>Vasseur</w:t>
+      </w:r>
+      <w:proofErr w:type="spellEnd"/>
+      <w:r>
+        <w:rPr>
+          <w:rStyle w:val="SubtleReference"/>
+          <w:rFonts w:eastAsiaTheme="minorHAnsi"/>
+        </w:rPr>
+        <w:t xml:space="preserve">, D. A., and U. </w:t>
+      </w:r>
+      <w:proofErr w:type="spellStart"/>
+      <w:r>
+        <w:rPr>
+          <w:rStyle w:val="SubtleReference"/>
+          <w:rFonts w:eastAsiaTheme="minorHAnsi"/>
+        </w:rPr>
+        <w:t>Gaedke</w:t>
+      </w:r>
+      <w:proofErr w:type="spellEnd"/>
+      <w:r>
+        <w:rPr>
+          <w:rStyle w:val="SubtleReference"/>
+          <w:rFonts w:eastAsiaTheme="minorHAnsi"/>
+        </w:rPr>
+        <w:t xml:space="preserve">. 2007. </w:t>
       </w:r>
       <w:r>
         <w:rPr>
@@ -5356,12 +7264,53 @@
           <w:rFonts w:eastAsiaTheme="minorHAnsi"/>
         </w:rPr>
       </w:pPr>
-      <w:r>
-        <w:rPr>
-          <w:rStyle w:val="SubtleReference"/>
-          <w:rFonts w:eastAsiaTheme="minorHAnsi"/>
-        </w:rPr>
-        <w:t>Vermote, E., Justice, C., Claverie, M., &amp; Franch, B. (2016). Preliminary analysis of the performance of the Landsat 8/OLI land surface reflectance product. Remote Sensing of Environment, 185, 46-56.</w:t>
+      <w:proofErr w:type="spellStart"/>
+      <w:r>
+        <w:rPr>
+          <w:rStyle w:val="SubtleReference"/>
+          <w:rFonts w:eastAsiaTheme="minorHAnsi"/>
+        </w:rPr>
+        <w:t>Vermote</w:t>
+      </w:r>
+      <w:proofErr w:type="spellEnd"/>
+      <w:r>
+        <w:rPr>
+          <w:rStyle w:val="SubtleReference"/>
+          <w:rFonts w:eastAsiaTheme="minorHAnsi"/>
+        </w:rPr>
+        <w:t xml:space="preserve">, E., Justice, C., </w:t>
+      </w:r>
+      <w:proofErr w:type="spellStart"/>
+      <w:r>
+        <w:rPr>
+          <w:rStyle w:val="SubtleReference"/>
+          <w:rFonts w:eastAsiaTheme="minorHAnsi"/>
+        </w:rPr>
+        <w:t>Claverie</w:t>
+      </w:r>
+      <w:proofErr w:type="spellEnd"/>
+      <w:r>
+        <w:rPr>
+          <w:rStyle w:val="SubtleReference"/>
+          <w:rFonts w:eastAsiaTheme="minorHAnsi"/>
+        </w:rPr>
+        <w:t xml:space="preserve">, M., &amp; </w:t>
+      </w:r>
+      <w:proofErr w:type="spellStart"/>
+      <w:r>
+        <w:rPr>
+          <w:rStyle w:val="SubtleReference"/>
+          <w:rFonts w:eastAsiaTheme="minorHAnsi"/>
+        </w:rPr>
+        <w:t>Franch</w:t>
+      </w:r>
+      <w:proofErr w:type="spellEnd"/>
+      <w:r>
+        <w:rPr>
+          <w:rStyle w:val="SubtleReference"/>
+          <w:rFonts w:eastAsiaTheme="minorHAnsi"/>
+        </w:rPr>
+        <w:t>, B. (2016). Preliminary analysis of the performance of the Landsat 8/OLI land surface reflectance product. Remote Sensing of Environment, 185, 46-56.</w:t>
       </w:r>
     </w:p>
     <w:p>
@@ -5462,7 +7411,23 @@
           <w:i/>
           <w:iCs/>
         </w:rPr>
-        <w:t xml:space="preserve">C. baileyi </w:t>
+        <w:t xml:space="preserve">C. </w:t>
+      </w:r>
+      <w:proofErr w:type="spellStart"/>
+      <w:r>
+        <w:rPr>
+          <w:i/>
+          <w:iCs/>
+        </w:rPr>
+        <w:t>baileyi</w:t>
+      </w:r>
+      <w:proofErr w:type="spellEnd"/>
+      <w:r>
+        <w:rPr>
+          <w:i/>
+          <w:iCs/>
+        </w:rPr>
+        <w:t xml:space="preserve"> </w:t>
       </w:r>
       <w:r>
         <w:t xml:space="preserve">specifically, on control (c) and exclosure (d) plots. </w:t>
@@ -5526,7 +7491,23 @@
           <w:i/>
           <w:iCs/>
         </w:rPr>
-        <w:t xml:space="preserve">E. ciculatum </w:t>
+        <w:t xml:space="preserve">E. </w:t>
+      </w:r>
+      <w:proofErr w:type="spellStart"/>
+      <w:r>
+        <w:rPr>
+          <w:i/>
+          <w:iCs/>
+        </w:rPr>
+        <w:t>ciculatum</w:t>
+      </w:r>
+      <w:proofErr w:type="spellEnd"/>
+      <w:r>
+        <w:rPr>
+          <w:i/>
+          <w:iCs/>
+        </w:rPr>
+        <w:t xml:space="preserve"> </w:t>
       </w:r>
       <w:r>
         <w:t xml:space="preserve">proportional </w:t>
@@ -5574,7 +7555,15 @@
         <w:t xml:space="preserve"> </w:t>
       </w:r>
       <w:r>
-        <w:t>values &lt; -1 constitute drought (Slette et al. 2019)</w:t>
+        <w:t>values &lt; -1 constitute drought (</w:t>
+      </w:r>
+      <w:proofErr w:type="spellStart"/>
+      <w:r>
+        <w:t>Slette</w:t>
+      </w:r>
+      <w:proofErr w:type="spellEnd"/>
+      <w:r>
+        <w:t xml:space="preserve"> et al. 2019)</w:t>
       </w:r>
       <w:r>
         <w:t xml:space="preserve">. </w:t>
@@ -5590,10 +7579,34 @@
           <w:i/>
           <w:iCs/>
         </w:rPr>
-        <w:t xml:space="preserve">E. ciculatum </w:t>
-      </w:r>
-      <w:r>
-        <w:t>in the winter annual plant community for each census year for exclosure (green) and control (purple) plots. Horizontal lines are time-period estimates from  a quasibinomial generalized linear model, and</w:t>
+        <w:t xml:space="preserve">E. </w:t>
+      </w:r>
+      <w:proofErr w:type="spellStart"/>
+      <w:r>
+        <w:rPr>
+          <w:i/>
+          <w:iCs/>
+        </w:rPr>
+        <w:t>ciculatum</w:t>
+      </w:r>
+      <w:proofErr w:type="spellEnd"/>
+      <w:r>
+        <w:rPr>
+          <w:i/>
+          <w:iCs/>
+        </w:rPr>
+        <w:t xml:space="preserve"> </w:t>
+      </w:r>
+      <w:r>
+        <w:t xml:space="preserve">in the winter annual plant community for each census year for exclosure (green) and control (purple) plots. Horizontal lines are time-period estimates </w:t>
+      </w:r>
+      <w:proofErr w:type="gramStart"/>
+      <w:r>
+        <w:t>from  a</w:t>
+      </w:r>
+      <w:proofErr w:type="gramEnd"/>
+      <w:r>
+        <w:t xml:space="preserve"> quasibinomial generalized linear model, and</w:t>
       </w:r>
       <w:r>
         <w:t xml:space="preserve"> the</w:t>

</xml_diff>